<commit_message>
Added backgrounds and time
</commit_message>
<xml_diff>
--- a/ProjektNaturensLove.docx
+++ b/ProjektNaturensLove.docx
@@ -174,6 +174,7 @@
       </w:pPr>
       <w:r>
         <w:rPr>
+          <w:noProof/>
           <w:lang w:val="da-DK"/>
         </w:rPr>
         <w:drawing>
@@ -192,7 +193,7 @@
                     <pic:cNvPicPr/>
                   </pic:nvPicPr>
                   <pic:blipFill>
-                    <a:blip r:embed="rId4"/>
+                    <a:blip r:embed="rId6"/>
                     <a:stretch>
                       <a:fillRect/>
                     </a:stretch>
@@ -252,6 +253,7 @@
       </w:pPr>
       <w:r>
         <w:rPr>
+          <w:noProof/>
           <w:lang w:val="da-DK"/>
         </w:rPr>
         <w:drawing>
@@ -270,7 +272,7 @@
                     <pic:cNvPicPr/>
                   </pic:nvPicPr>
                   <pic:blipFill>
-                    <a:blip r:embed="rId5"/>
+                    <a:blip r:embed="rId7"/>
                     <a:stretch>
                       <a:fillRect/>
                     </a:stretch>
@@ -373,6 +375,7 @@
       </w:pPr>
       <w:r>
         <w:rPr>
+          <w:noProof/>
           <w:lang w:val="da-DK"/>
         </w:rPr>
         <w:drawing>
@@ -391,7 +394,7 @@
                     <pic:cNvPicPr/>
                   </pic:nvPicPr>
                   <pic:blipFill>
-                    <a:blip r:embed="rId6"/>
+                    <a:blip r:embed="rId8"/>
                     <a:stretch>
                       <a:fillRect/>
                     </a:stretch>
@@ -672,6 +675,12 @@
               </w:rPr>
               <w:t>Program</w:t>
             </w:r>
+            <w:r>
+              <w:rPr>
+                <w:lang w:val="da-DK"/>
+              </w:rPr>
+              <w:t>met</w:t>
+            </w:r>
           </w:p>
         </w:tc>
         <w:tc>
@@ -689,6 +698,12 @@
                 <w:lang w:val="da-DK"/>
               </w:rPr>
               <w:t>?</w:t>
+            </w:r>
+            <w:r>
+              <w:rPr>
+                <w:lang w:val="da-DK"/>
+              </w:rPr>
+              <w:t>??</w:t>
             </w:r>
           </w:p>
         </w:tc>
@@ -702,6 +717,12 @@
                 <w:lang w:val="da-DK"/>
               </w:rPr>
             </w:pPr>
+            <w:r>
+              <w:rPr>
+                <w:lang w:val="da-DK"/>
+              </w:rPr>
+              <w:t>??</w:t>
+            </w:r>
             <w:r>
               <w:rPr>
                 <w:lang w:val="da-DK"/>
@@ -796,6 +817,7 @@
       </w:pPr>
     </w:p>
     <w:sectPr>
+      <w:headerReference w:type="default" r:id="rId9"/>
       <w:pgSz w:w="11906" w:h="16838"/>
       <w:pgMar w:top="1440" w:right="1440" w:bottom="1440" w:left="1440" w:header="708" w:footer="708" w:gutter="0"/>
       <w:cols w:space="708"/>
@@ -803,6 +825,89 @@
     </w:sectPr>
   </w:body>
 </w:document>
+</file>
+
+<file path=word/endnotes.xml><?xml version="1.0" encoding="utf-8"?>
+<w:endnotes xmlns:wpc="http://schemas.microsoft.com/office/word/2010/wordprocessingCanvas" xmlns:cx="http://schemas.microsoft.com/office/drawing/2014/chartex" xmlns:cx1="http://schemas.microsoft.com/office/drawing/2015/9/8/chartex" xmlns:cx2="http://schemas.microsoft.com/office/drawing/2015/10/21/chartex" xmlns:cx3="http://schemas.microsoft.com/office/drawing/2016/5/9/chartex" xmlns:cx4="http://schemas.microsoft.com/office/drawing/2016/5/10/chartex" xmlns:cx5="http://schemas.microsoft.com/office/drawing/2016/5/11/chartex" xmlns:cx6="http://schemas.microsoft.com/office/drawing/2016/5/12/chartex" xmlns:cx7="http://schemas.microsoft.com/office/drawing/2016/5/13/chartex" xmlns:cx8="http://schemas.microsoft.com/office/drawing/2016/5/14/chartex" xmlns:mc="http://schemas.openxmlformats.org/markup-compatibility/2006" xmlns:aink="http://schemas.microsoft.com/office/drawing/2016/ink" xmlns:am3d="http://schemas.microsoft.com/office/drawing/2017/model3d" xmlns:o="urn:schemas-microsoft-com:office:office" xmlns:oel="http://schemas.microsoft.com/office/2019/extlst" xmlns:r="http://schemas.openxmlformats.org/officeDocument/2006/relationships" xmlns:m="http://schemas.openxmlformats.org/officeDocument/2006/math" xmlns:v="urn:schemas-microsoft-com:vml" xmlns:wp14="http://schemas.microsoft.com/office/word/2010/wordprocessingDrawing" xmlns:wp="http://schemas.openxmlformats.org/drawingml/2006/wordprocessingDrawing" xmlns:w10="urn:schemas-microsoft-com:office:word" xmlns:w="http://schemas.openxmlformats.org/wordprocessingml/2006/main" xmlns:w14="http://schemas.microsoft.com/office/word/2010/wordml" xmlns:w15="http://schemas.microsoft.com/office/word/2012/wordml" xmlns:w16cex="http://schemas.microsoft.com/office/word/2018/wordml/cex" xmlns:w16cid="http://schemas.microsoft.com/office/word/2016/wordml/cid" xmlns:w16="http://schemas.microsoft.com/office/word/2018/wordml" xmlns:w16sdtdh="http://schemas.microsoft.com/office/word/2020/wordml/sdtdatahash" xmlns:w16se="http://schemas.microsoft.com/office/word/2015/wordml/symex" xmlns:wpg="http://schemas.microsoft.com/office/word/2010/wordprocessingGroup" xmlns:wpi="http://schemas.microsoft.com/office/word/2010/wordprocessingInk" xmlns:wne="http://schemas.microsoft.com/office/word/2006/wordml" xmlns:wps="http://schemas.microsoft.com/office/word/2010/wordprocessingShape" mc:Ignorable="w14 w15 w16se w16cid w16 w16cex w16sdtdh wp14">
+  <w:endnote w:type="separator" w:id="-1">
+    <w:p>
+      <w:pPr>
+        <w:spacing w:after="0" w:line="240" w:lineRule="auto"/>
+      </w:pPr>
+      <w:r>
+        <w:separator/>
+      </w:r>
+    </w:p>
+  </w:endnote>
+  <w:endnote w:type="continuationSeparator" w:id="0">
+    <w:p>
+      <w:pPr>
+        <w:spacing w:after="0" w:line="240" w:lineRule="auto"/>
+      </w:pPr>
+      <w:r>
+        <w:continuationSeparator/>
+      </w:r>
+    </w:p>
+  </w:endnote>
+</w:endnotes>
+</file>
+
+<file path=word/footnotes.xml><?xml version="1.0" encoding="utf-8"?>
+<w:footnotes xmlns:wpc="http://schemas.microsoft.com/office/word/2010/wordprocessingCanvas" xmlns:cx="http://schemas.microsoft.com/office/drawing/2014/chartex" xmlns:cx1="http://schemas.microsoft.com/office/drawing/2015/9/8/chartex" xmlns:cx2="http://schemas.microsoft.com/office/drawing/2015/10/21/chartex" xmlns:cx3="http://schemas.microsoft.com/office/drawing/2016/5/9/chartex" xmlns:cx4="http://schemas.microsoft.com/office/drawing/2016/5/10/chartex" xmlns:cx5="http://schemas.microsoft.com/office/drawing/2016/5/11/chartex" xmlns:cx6="http://schemas.microsoft.com/office/drawing/2016/5/12/chartex" xmlns:cx7="http://schemas.microsoft.com/office/drawing/2016/5/13/chartex" xmlns:cx8="http://schemas.microsoft.com/office/drawing/2016/5/14/chartex" xmlns:mc="http://schemas.openxmlformats.org/markup-compatibility/2006" xmlns:aink="http://schemas.microsoft.com/office/drawing/2016/ink" xmlns:am3d="http://schemas.microsoft.com/office/drawing/2017/model3d" xmlns:o="urn:schemas-microsoft-com:office:office" xmlns:oel="http://schemas.microsoft.com/office/2019/extlst" xmlns:r="http://schemas.openxmlformats.org/officeDocument/2006/relationships" xmlns:m="http://schemas.openxmlformats.org/officeDocument/2006/math" xmlns:v="urn:schemas-microsoft-com:vml" xmlns:wp14="http://schemas.microsoft.com/office/word/2010/wordprocessingDrawing" xmlns:wp="http://schemas.openxmlformats.org/drawingml/2006/wordprocessingDrawing" xmlns:w10="urn:schemas-microsoft-com:office:word" xmlns:w="http://schemas.openxmlformats.org/wordprocessingml/2006/main" xmlns:w14="http://schemas.microsoft.com/office/word/2010/wordml" xmlns:w15="http://schemas.microsoft.com/office/word/2012/wordml" xmlns:w16cex="http://schemas.microsoft.com/office/word/2018/wordml/cex" xmlns:w16cid="http://schemas.microsoft.com/office/word/2016/wordml/cid" xmlns:w16="http://schemas.microsoft.com/office/word/2018/wordml" xmlns:w16sdtdh="http://schemas.microsoft.com/office/word/2020/wordml/sdtdatahash" xmlns:w16se="http://schemas.microsoft.com/office/word/2015/wordml/symex" xmlns:wpg="http://schemas.microsoft.com/office/word/2010/wordprocessingGroup" xmlns:wpi="http://schemas.microsoft.com/office/word/2010/wordprocessingInk" xmlns:wne="http://schemas.microsoft.com/office/word/2006/wordml" xmlns:wps="http://schemas.microsoft.com/office/word/2010/wordprocessingShape" mc:Ignorable="w14 w15 w16se w16cid w16 w16cex w16sdtdh wp14">
+  <w:footnote w:type="separator" w:id="-1">
+    <w:p>
+      <w:pPr>
+        <w:spacing w:after="0" w:line="240" w:lineRule="auto"/>
+      </w:pPr>
+      <w:r>
+        <w:separator/>
+      </w:r>
+    </w:p>
+  </w:footnote>
+  <w:footnote w:type="continuationSeparator" w:id="0">
+    <w:p>
+      <w:pPr>
+        <w:spacing w:after="0" w:line="240" w:lineRule="auto"/>
+      </w:pPr>
+      <w:r>
+        <w:continuationSeparator/>
+      </w:r>
+    </w:p>
+  </w:footnote>
+</w:footnotes>
+</file>
+
+<file path=word/header1.xml><?xml version="1.0" encoding="utf-8"?>
+<w:hdr xmlns:wpc="http://schemas.microsoft.com/office/word/2010/wordprocessingCanvas" xmlns:cx="http://schemas.microsoft.com/office/drawing/2014/chartex" xmlns:cx1="http://schemas.microsoft.com/office/drawing/2015/9/8/chartex" xmlns:cx2="http://schemas.microsoft.com/office/drawing/2015/10/21/chartex" xmlns:cx3="http://schemas.microsoft.com/office/drawing/2016/5/9/chartex" xmlns:cx4="http://schemas.microsoft.com/office/drawing/2016/5/10/chartex" xmlns:cx5="http://schemas.microsoft.com/office/drawing/2016/5/11/chartex" xmlns:cx6="http://schemas.microsoft.com/office/drawing/2016/5/12/chartex" xmlns:cx7="http://schemas.microsoft.com/office/drawing/2016/5/13/chartex" xmlns:cx8="http://schemas.microsoft.com/office/drawing/2016/5/14/chartex" xmlns:mc="http://schemas.openxmlformats.org/markup-compatibility/2006" xmlns:aink="http://schemas.microsoft.com/office/drawing/2016/ink" xmlns:am3d="http://schemas.microsoft.com/office/drawing/2017/model3d" xmlns:o="urn:schemas-microsoft-com:office:office" xmlns:oel="http://schemas.microsoft.com/office/2019/extlst" xmlns:r="http://schemas.openxmlformats.org/officeDocument/2006/relationships" xmlns:m="http://schemas.openxmlformats.org/officeDocument/2006/math" xmlns:v="urn:schemas-microsoft-com:vml" xmlns:wp14="http://schemas.microsoft.com/office/word/2010/wordprocessingDrawing" xmlns:wp="http://schemas.openxmlformats.org/drawingml/2006/wordprocessingDrawing" xmlns:w10="urn:schemas-microsoft-com:office:word" xmlns:w="http://schemas.openxmlformats.org/wordprocessingml/2006/main" xmlns:w14="http://schemas.microsoft.com/office/word/2010/wordml" xmlns:w15="http://schemas.microsoft.com/office/word/2012/wordml" xmlns:w16cex="http://schemas.microsoft.com/office/word/2018/wordml/cex" xmlns:w16cid="http://schemas.microsoft.com/office/word/2016/wordml/cid" xmlns:w16="http://schemas.microsoft.com/office/word/2018/wordml" xmlns:w16sdtdh="http://schemas.microsoft.com/office/word/2020/wordml/sdtdatahash" xmlns:w16se="http://schemas.microsoft.com/office/word/2015/wordml/symex" xmlns:wpg="http://schemas.microsoft.com/office/word/2010/wordprocessingGroup" xmlns:wpi="http://schemas.microsoft.com/office/word/2010/wordprocessingInk" xmlns:wne="http://schemas.microsoft.com/office/word/2006/wordml" xmlns:wps="http://schemas.microsoft.com/office/word/2010/wordprocessingShape" mc:Ignorable="w14 w15 w16se w16cid w16 w16cex w16sdtdh wp14">
+  <w:p>
+    <w:pPr>
+      <w:pStyle w:val="Header"/>
+      <w:rPr>
+        <w:lang w:val="da-DK"/>
+      </w:rPr>
+    </w:pPr>
+    <w:r>
+      <w:rPr>
+        <w:lang w:val="da-DK"/>
+      </w:rPr>
+      <w:t>Mathias Skarving</w:t>
+    </w:r>
+    <w:r>
+      <w:rPr>
+        <w:lang w:val="da-DK"/>
+      </w:rPr>
+      <w:tab/>
+      <w:t>Prog B</w:t>
+    </w:r>
+    <w:r>
+      <w:rPr>
+        <w:lang w:val="da-DK"/>
+      </w:rPr>
+      <w:tab/>
+      <w:t>23/11/2023</w:t>
+    </w:r>
+  </w:p>
+</w:hdr>
 </file>
 
 <file path=word/styles.xml><?xml version="1.0" encoding="utf-8"?>
@@ -1286,6 +1391,50 @@
       </w:tblBorders>
     </w:tblPr>
   </w:style>
+  <w:style w:type="paragraph" w:styleId="Header">
+    <w:name w:val="header"/>
+    <w:basedOn w:val="Normal"/>
+    <w:link w:val="HeaderChar"/>
+    <w:uiPriority w:val="99"/>
+    <w:unhideWhenUsed/>
+    <w:rsid w:val="00A413B3"/>
+    <w:pPr>
+      <w:tabs>
+        <w:tab w:val="center" w:pos="4513"/>
+        <w:tab w:val="right" w:pos="9026"/>
+      </w:tabs>
+      <w:spacing w:after="0" w:line="240" w:lineRule="auto"/>
+    </w:pPr>
+  </w:style>
+  <w:style w:type="character" w:customStyle="1" w:styleId="HeaderChar">
+    <w:name w:val="Header Char"/>
+    <w:basedOn w:val="DefaultParagraphFont"/>
+    <w:link w:val="Header"/>
+    <w:uiPriority w:val="99"/>
+    <w:rsid w:val="00A413B3"/>
+  </w:style>
+  <w:style w:type="paragraph" w:styleId="Footer">
+    <w:name w:val="footer"/>
+    <w:basedOn w:val="Normal"/>
+    <w:link w:val="FooterChar"/>
+    <w:uiPriority w:val="99"/>
+    <w:unhideWhenUsed/>
+    <w:rsid w:val="00A413B3"/>
+    <w:pPr>
+      <w:tabs>
+        <w:tab w:val="center" w:pos="4513"/>
+        <w:tab w:val="right" w:pos="9026"/>
+      </w:tabs>
+      <w:spacing w:after="0" w:line="240" w:lineRule="auto"/>
+    </w:pPr>
+  </w:style>
+  <w:style w:type="character" w:customStyle="1" w:styleId="FooterChar">
+    <w:name w:val="Footer Char"/>
+    <w:basedOn w:val="DefaultParagraphFont"/>
+    <w:link w:val="Footer"/>
+    <w:uiPriority w:val="99"/>
+    <w:rsid w:val="00A413B3"/>
+  </w:style>
 </w:styles>
 </file>
 

</xml_diff>

<commit_message>
Tilføjet kommentarer og oversættelsesfunktion
</commit_message>
<xml_diff>
--- a/ProjektNaturensLove.docx
+++ b/ProjektNaturensLove.docx
@@ -4,202 +4,1304 @@
   <w:body>
     <w:p>
       <w:pPr>
-        <w:pStyle w:val="Heading1"/>
+        <w:pStyle w:val="Overskrift1"/>
         <w:jc w:val="center"/>
         <w:rPr>
-          <w:lang w:val="da-DK"/>
-        </w:rPr>
-      </w:pPr>
-      <w:r>
-        <w:rPr>
+          <w:sz w:val="48"/>
+          <w:szCs w:val="48"/>
+          <w:lang w:val="da-DK"/>
+        </w:rPr>
+      </w:pPr>
+      <w:bookmarkStart w:id="0" w:name="_Toc156314830"/>
+      <w:bookmarkStart w:id="1" w:name="_Toc156317837"/>
+      <w:r>
+        <w:rPr>
+          <w:sz w:val="48"/>
+          <w:szCs w:val="48"/>
           <w:lang w:val="da-DK"/>
         </w:rPr>
         <w:t>Projekt Laws of Nature</w:t>
       </w:r>
-    </w:p>
-    <w:p>
-      <w:pPr>
-        <w:rPr>
-          <w:lang w:val="da-DK"/>
-        </w:rPr>
-      </w:pPr>
-    </w:p>
-    <w:p>
-      <w:pPr>
-        <w:pStyle w:val="Heading1"/>
-        <w:rPr>
-          <w:lang w:val="da-DK"/>
-        </w:rPr>
-      </w:pPr>
-      <w:r>
-        <w:rPr>
-          <w:lang w:val="da-DK"/>
-        </w:rPr>
-        <w:t>Problemformulering</w:t>
-      </w:r>
-    </w:p>
-    <w:p>
-      <w:pPr>
-        <w:rPr>
-          <w:lang w:val="da-DK"/>
-        </w:rPr>
-      </w:pPr>
-      <w:r>
-        <w:rPr>
-          <w:lang w:val="da-DK"/>
-        </w:rPr>
-        <w:t xml:space="preserve">Hvordan programmerer man en grafisk vejrstation, som kan vise live </w:t>
-      </w:r>
-      <w:r>
-        <w:rPr>
-          <w:lang w:val="da-DK"/>
-        </w:rPr>
-        <w:t>vejr</w:t>
-      </w:r>
-      <w:r>
-        <w:rPr>
-          <w:lang w:val="da-DK"/>
-        </w:rPr>
-        <w:t xml:space="preserve">data over alle </w:t>
-      </w:r>
-      <w:r>
-        <w:rPr>
-          <w:lang w:val="da-DK"/>
-        </w:rPr>
-        <w:t xml:space="preserve">større </w:t>
-      </w:r>
-      <w:r>
-        <w:rPr>
-          <w:lang w:val="da-DK"/>
-        </w:rPr>
-        <w:t>byer i Danmark</w:t>
-      </w:r>
-      <w:r>
-        <w:rPr>
-          <w:lang w:val="da-DK"/>
-        </w:rPr>
-        <w:t>?</w:t>
-      </w:r>
-    </w:p>
-    <w:p>
-      <w:pPr>
-        <w:rPr>
-          <w:lang w:val="da-DK"/>
-        </w:rPr>
-      </w:pPr>
-    </w:p>
-    <w:p>
-      <w:pPr>
-        <w:pStyle w:val="Heading1"/>
-        <w:rPr>
-          <w:lang w:val="da-DK"/>
-        </w:rPr>
-      </w:pPr>
-      <w:r>
-        <w:rPr>
-          <w:lang w:val="da-DK"/>
-        </w:rPr>
-        <w:t>Krav til program</w:t>
-      </w:r>
-    </w:p>
-    <w:p>
-      <w:pPr>
-        <w:rPr>
-          <w:lang w:val="da-DK"/>
-        </w:rPr>
-      </w:pPr>
-      <w:r>
-        <w:rPr>
-          <w:lang w:val="da-DK"/>
-        </w:rPr>
-        <w:t>Programmet skal</w:t>
-      </w:r>
-      <w:r>
-        <w:rPr>
-          <w:lang w:val="da-DK"/>
-        </w:rPr>
-        <w:t xml:space="preserve"> kunne</w:t>
-      </w:r>
-      <w:r>
-        <w:rPr>
-          <w:lang w:val="da-DK"/>
-        </w:rPr>
-        <w:t xml:space="preserve"> fremstille vejrdata for alle byer i Danmark på en visuel måde. Vejrdata</w:t>
-      </w:r>
-      <w:r>
-        <w:rPr>
-          <w:lang w:val="da-DK"/>
-        </w:rPr>
-        <w:t xml:space="preserve">en </w:t>
-      </w:r>
-      <w:r>
-        <w:rPr>
-          <w:lang w:val="da-DK"/>
-        </w:rPr>
-        <w:t xml:space="preserve">indeholder bl.a. </w:t>
-      </w:r>
-      <w:r>
-        <w:rPr>
-          <w:lang w:val="da-DK"/>
-        </w:rPr>
-        <w:t>temperatur,</w:t>
-      </w:r>
-      <w:r>
-        <w:rPr>
-          <w:lang w:val="da-DK"/>
-        </w:rPr>
-        <w:t xml:space="preserve"> solopgang, solnedgang</w:t>
-      </w:r>
-      <w:r>
-        <w:rPr>
-          <w:lang w:val="da-DK"/>
-        </w:rPr>
-        <w:t xml:space="preserve">, vejrbeskrivelse. </w:t>
-      </w:r>
-      <w:r>
-        <w:rPr>
-          <w:lang w:val="da-DK"/>
-        </w:rPr>
-        <w:t xml:space="preserve"> </w:t>
-      </w:r>
-    </w:p>
-    <w:p>
-      <w:pPr>
-        <w:rPr>
-          <w:lang w:val="da-DK"/>
-        </w:rPr>
-      </w:pPr>
-    </w:p>
-    <w:p>
-      <w:pPr>
-        <w:pStyle w:val="Heading1"/>
-        <w:rPr>
-          <w:lang w:val="da-DK"/>
-        </w:rPr>
-      </w:pPr>
-      <w:r>
-        <w:rPr>
-          <w:lang w:val="da-DK"/>
-        </w:rPr>
-        <w:t>Teori for programmet</w:t>
-      </w:r>
-    </w:p>
-    <w:p>
-      <w:pPr>
+      <w:bookmarkEnd w:id="0"/>
+      <w:bookmarkEnd w:id="1"/>
+    </w:p>
+    <w:p>
+      <w:pPr>
+        <w:pStyle w:val="Overskrift2"/>
+        <w:jc w:val="center"/>
+        <w:rPr>
+          <w:lang w:val="da-DK"/>
+        </w:rPr>
+      </w:pPr>
+      <w:r>
+        <w:rPr>
+          <w:lang w:val="da-DK"/>
+        </w:rPr>
+        <w:t>Grafisk vejrstation</w:t>
+      </w:r>
+    </w:p>
+    <w:p>
+      <w:pPr>
+        <w:rPr>
+          <w:lang w:val="da-DK"/>
+        </w:rPr>
+      </w:pPr>
+      <w:r>
+        <w:rPr>
+          <w:noProof/>
+        </w:rPr>
+        <w:drawing>
+          <wp:anchor distT="0" distB="0" distL="114300" distR="114300" simplePos="0" relativeHeight="251658240" behindDoc="0" locked="0" layoutInCell="1" allowOverlap="1" wp14:anchorId="7DDBB06A" wp14:editId="21FCFAB8">
+            <wp:simplePos x="0" y="0"/>
+            <wp:positionH relativeFrom="margin">
+              <wp:align>center</wp:align>
+            </wp:positionH>
+            <wp:positionV relativeFrom="margin">
+              <wp:posOffset>1364564</wp:posOffset>
+            </wp:positionV>
+            <wp:extent cx="5731510" cy="3009265"/>
+            <wp:effectExtent l="133350" t="114300" r="135890" b="172085"/>
+            <wp:wrapSquare wrapText="bothSides"/>
+            <wp:docPr id="997526827" name="Billede 1" descr="Weather Images, Pictures, Photos - Weather Photographs | Shutterstock"/>
+            <wp:cNvGraphicFramePr>
+              <a:graphicFrameLocks xmlns:a="http://schemas.openxmlformats.org/drawingml/2006/main" noChangeAspect="1"/>
+            </wp:cNvGraphicFramePr>
+            <a:graphic xmlns:a="http://schemas.openxmlformats.org/drawingml/2006/main">
+              <a:graphicData uri="http://schemas.openxmlformats.org/drawingml/2006/picture">
+                <pic:pic xmlns:pic="http://schemas.openxmlformats.org/drawingml/2006/picture">
+                  <pic:nvPicPr>
+                    <pic:cNvPr id="0" name="Picture 1" descr="Weather Images, Pictures, Photos - Weather Photographs | Shutterstock"/>
+                    <pic:cNvPicPr>
+                      <a:picLocks noChangeAspect="1" noChangeArrowheads="1"/>
+                    </pic:cNvPicPr>
+                  </pic:nvPicPr>
+                  <pic:blipFill>
+                    <a:blip r:embed="rId7">
+                      <a:extLst>
+                        <a:ext uri="{28A0092B-C50C-407E-A947-70E740481C1C}">
+                          <a14:useLocalDpi xmlns:a14="http://schemas.microsoft.com/office/drawing/2010/main" val="0"/>
+                        </a:ext>
+                      </a:extLst>
+                    </a:blip>
+                    <a:srcRect/>
+                    <a:stretch>
+                      <a:fillRect/>
+                    </a:stretch>
+                  </pic:blipFill>
+                  <pic:spPr bwMode="auto">
+                    <a:xfrm>
+                      <a:off x="0" y="0"/>
+                      <a:ext cx="5731510" cy="3009265"/>
+                    </a:xfrm>
+                    <a:prstGeom prst="rect">
+                      <a:avLst/>
+                    </a:prstGeom>
+                    <a:solidFill>
+                      <a:srgbClr val="FFFFFF">
+                        <a:shade val="85000"/>
+                      </a:srgbClr>
+                    </a:solidFill>
+                    <a:ln w="88900" cap="sq">
+                      <a:solidFill>
+                        <a:srgbClr val="FFFFFF"/>
+                      </a:solidFill>
+                      <a:miter lim="800000"/>
+                    </a:ln>
+                    <a:effectLst>
+                      <a:outerShdw blurRad="55000" dist="18000" dir="5400000" algn="tl" rotWithShape="0">
+                        <a:srgbClr val="000000">
+                          <a:alpha val="40000"/>
+                        </a:srgbClr>
+                      </a:outerShdw>
+                    </a:effectLst>
+                    <a:scene3d>
+                      <a:camera prst="orthographicFront"/>
+                      <a:lightRig rig="twoPt" dir="t">
+                        <a:rot lat="0" lon="0" rev="7200000"/>
+                      </a:lightRig>
+                    </a:scene3d>
+                    <a:sp3d>
+                      <a:bevelT w="25400" h="19050"/>
+                      <a:contourClr>
+                        <a:srgbClr val="FFFFFF"/>
+                      </a:contourClr>
+                    </a:sp3d>
+                  </pic:spPr>
+                </pic:pic>
+              </a:graphicData>
+            </a:graphic>
+          </wp:anchor>
+        </w:drawing>
+      </w:r>
+    </w:p>
+    <w:p>
+      <w:pPr>
+        <w:rPr>
+          <w:lang w:val="da-DK"/>
+        </w:rPr>
+      </w:pPr>
+    </w:p>
+    <w:p>
+      <w:pPr>
+        <w:jc w:val="center"/>
+        <w:rPr>
+          <w:lang w:val="da-DK"/>
+        </w:rPr>
+      </w:pPr>
+      <w:r>
+        <w:rPr>
+          <w:lang w:val="da-DK"/>
+        </w:rPr>
+        <w:t>Skrevet og programmeret af Mathias Michailidis Skarving</w:t>
+      </w:r>
+    </w:p>
+    <w:p>
+      <w:pPr>
+        <w:rPr>
+          <w:lang w:val="da-DK"/>
+        </w:rPr>
+      </w:pPr>
+    </w:p>
+    <w:p>
+      <w:pPr>
+        <w:rPr>
+          <w:lang w:val="da-DK"/>
+        </w:rPr>
+      </w:pPr>
+      <w:r>
+        <w:rPr>
+          <w:lang w:val="da-DK"/>
+        </w:rPr>
+        <w:br w:type="page"/>
+      </w:r>
+    </w:p>
+    <w:sdt>
+      <w:sdtPr>
+        <w:rPr>
+          <w:rFonts w:asciiTheme="minorHAnsi" w:eastAsiaTheme="minorHAnsi" w:hAnsiTheme="minorHAnsi" w:cstheme="minorBidi"/>
+          <w:color w:val="auto"/>
+          <w:kern w:val="2"/>
+          <w:sz w:val="22"/>
+          <w:szCs w:val="22"/>
+          <w:lang/>
+          <w14:ligatures w14:val="standardContextual"/>
+        </w:rPr>
+        <w:id w:val="2135902899"/>
+        <w:docPartObj>
+          <w:docPartGallery w:val="Table of Contents"/>
+          <w:docPartUnique/>
+        </w:docPartObj>
+      </w:sdtPr>
+      <w:sdtEndPr>
         <w:rPr>
           <w:b/>
           <w:bCs/>
-          <w:lang w:val="da-DK"/>
-        </w:rPr>
-      </w:pPr>
-      <w:r>
-        <w:rPr>
-          <w:b/>
-          <w:bCs/>
+          <w:noProof/>
+        </w:rPr>
+      </w:sdtEndPr>
+      <w:sdtContent>
+        <w:p>
+          <w:pPr>
+            <w:pStyle w:val="Overskrift"/>
+          </w:pPr>
+          <w:r>
+            <w:t>Indholdsfortegnelse</w:t>
+          </w:r>
+        </w:p>
+        <w:p>
+          <w:pPr>
+            <w:pStyle w:val="Indholdsfortegnelse1"/>
+            <w:tabs>
+              <w:tab w:val="right" w:leader="dot" w:pos="9016"/>
+            </w:tabs>
+            <w:rPr>
+              <w:rFonts w:eastAsiaTheme="minorEastAsia"/>
+              <w:noProof/>
+              <w:sz w:val="24"/>
+              <w:szCs w:val="24"/>
+              <w:lang w:val="da-DK" w:eastAsia="da-DK"/>
+            </w:rPr>
+          </w:pPr>
+          <w:r>
+            <w:fldChar w:fldCharType="begin"/>
+          </w:r>
+          <w:r>
+            <w:instrText xml:space="preserve"> TOC \o "1-3" \h \z \u </w:instrText>
+          </w:r>
+          <w:r>
+            <w:fldChar w:fldCharType="separate"/>
+          </w:r>
+          <w:hyperlink w:anchor="_Toc156317838" w:history="1">
+            <w:r>
+              <w:rPr>
+                <w:rStyle w:val="Hyperlink"/>
+                <w:noProof/>
+                <w:lang w:val="da-DK"/>
+              </w:rPr>
+              <w:t>Problemformulering</w:t>
+            </w:r>
+            <w:r>
+              <w:rPr>
+                <w:noProof/>
+                <w:webHidden/>
+              </w:rPr>
+              <w:tab/>
+            </w:r>
+            <w:r>
+              <w:rPr>
+                <w:noProof/>
+                <w:webHidden/>
+              </w:rPr>
+              <w:fldChar w:fldCharType="begin"/>
+            </w:r>
+            <w:r>
+              <w:rPr>
+                <w:noProof/>
+                <w:webHidden/>
+              </w:rPr>
+              <w:instrText xml:space="preserve"> PAGEREF _Toc156317838 \h </w:instrText>
+            </w:r>
+            <w:r>
+              <w:rPr>
+                <w:noProof/>
+                <w:webHidden/>
+              </w:rPr>
+            </w:r>
+            <w:r>
+              <w:rPr>
+                <w:noProof/>
+                <w:webHidden/>
+              </w:rPr>
+              <w:fldChar w:fldCharType="separate"/>
+            </w:r>
+            <w:r>
+              <w:rPr>
+                <w:noProof/>
+                <w:webHidden/>
+              </w:rPr>
+              <w:t>1</w:t>
+            </w:r>
+            <w:r>
+              <w:rPr>
+                <w:noProof/>
+                <w:webHidden/>
+              </w:rPr>
+              <w:fldChar w:fldCharType="end"/>
+            </w:r>
+          </w:hyperlink>
+        </w:p>
+        <w:p>
+          <w:pPr>
+            <w:pStyle w:val="Indholdsfortegnelse1"/>
+            <w:tabs>
+              <w:tab w:val="right" w:leader="dot" w:pos="9016"/>
+            </w:tabs>
+            <w:rPr>
+              <w:rFonts w:eastAsiaTheme="minorEastAsia"/>
+              <w:noProof/>
+              <w:sz w:val="24"/>
+              <w:szCs w:val="24"/>
+              <w:lang w:val="da-DK" w:eastAsia="da-DK"/>
+            </w:rPr>
+          </w:pPr>
+          <w:hyperlink w:anchor="_Toc156317839" w:history="1">
+            <w:r>
+              <w:rPr>
+                <w:rStyle w:val="Hyperlink"/>
+                <w:noProof/>
+                <w:lang w:val="da-DK"/>
+              </w:rPr>
+              <w:t>Krav til program</w:t>
+            </w:r>
+            <w:r>
+              <w:rPr>
+                <w:noProof/>
+                <w:webHidden/>
+              </w:rPr>
+              <w:tab/>
+            </w:r>
+            <w:r>
+              <w:rPr>
+                <w:noProof/>
+                <w:webHidden/>
+              </w:rPr>
+              <w:fldChar w:fldCharType="begin"/>
+            </w:r>
+            <w:r>
+              <w:rPr>
+                <w:noProof/>
+                <w:webHidden/>
+              </w:rPr>
+              <w:instrText xml:space="preserve"> PAGEREF _Toc156317839 \h </w:instrText>
+            </w:r>
+            <w:r>
+              <w:rPr>
+                <w:noProof/>
+                <w:webHidden/>
+              </w:rPr>
+            </w:r>
+            <w:r>
+              <w:rPr>
+                <w:noProof/>
+                <w:webHidden/>
+              </w:rPr>
+              <w:fldChar w:fldCharType="separate"/>
+            </w:r>
+            <w:r>
+              <w:rPr>
+                <w:noProof/>
+                <w:webHidden/>
+              </w:rPr>
+              <w:t>1</w:t>
+            </w:r>
+            <w:r>
+              <w:rPr>
+                <w:noProof/>
+                <w:webHidden/>
+              </w:rPr>
+              <w:fldChar w:fldCharType="end"/>
+            </w:r>
+          </w:hyperlink>
+        </w:p>
+        <w:p>
+          <w:pPr>
+            <w:pStyle w:val="Indholdsfortegnelse1"/>
+            <w:tabs>
+              <w:tab w:val="right" w:leader="dot" w:pos="9016"/>
+            </w:tabs>
+            <w:rPr>
+              <w:rFonts w:eastAsiaTheme="minorEastAsia"/>
+              <w:noProof/>
+              <w:sz w:val="24"/>
+              <w:szCs w:val="24"/>
+              <w:lang w:val="da-DK" w:eastAsia="da-DK"/>
+            </w:rPr>
+          </w:pPr>
+          <w:hyperlink w:anchor="_Toc156317840" w:history="1">
+            <w:r>
+              <w:rPr>
+                <w:rStyle w:val="Hyperlink"/>
+                <w:noProof/>
+                <w:lang w:val="da-DK"/>
+              </w:rPr>
+              <w:t>Teori for programmet</w:t>
+            </w:r>
+            <w:r>
+              <w:rPr>
+                <w:noProof/>
+                <w:webHidden/>
+              </w:rPr>
+              <w:tab/>
+            </w:r>
+            <w:r>
+              <w:rPr>
+                <w:noProof/>
+                <w:webHidden/>
+              </w:rPr>
+              <w:fldChar w:fldCharType="begin"/>
+            </w:r>
+            <w:r>
+              <w:rPr>
+                <w:noProof/>
+                <w:webHidden/>
+              </w:rPr>
+              <w:instrText xml:space="preserve"> PAGEREF _Toc156317840 \h </w:instrText>
+            </w:r>
+            <w:r>
+              <w:rPr>
+                <w:noProof/>
+                <w:webHidden/>
+              </w:rPr>
+            </w:r>
+            <w:r>
+              <w:rPr>
+                <w:noProof/>
+                <w:webHidden/>
+              </w:rPr>
+              <w:fldChar w:fldCharType="separate"/>
+            </w:r>
+            <w:r>
+              <w:rPr>
+                <w:noProof/>
+                <w:webHidden/>
+              </w:rPr>
+              <w:t>1</w:t>
+            </w:r>
+            <w:r>
+              <w:rPr>
+                <w:noProof/>
+                <w:webHidden/>
+              </w:rPr>
+              <w:fldChar w:fldCharType="end"/>
+            </w:r>
+          </w:hyperlink>
+        </w:p>
+        <w:p>
+          <w:pPr>
+            <w:pStyle w:val="Indholdsfortegnelse2"/>
+            <w:tabs>
+              <w:tab w:val="right" w:leader="dot" w:pos="9016"/>
+            </w:tabs>
+            <w:rPr>
+              <w:rFonts w:eastAsiaTheme="minorEastAsia"/>
+              <w:noProof/>
+              <w:sz w:val="24"/>
+              <w:szCs w:val="24"/>
+              <w:lang w:val="da-DK" w:eastAsia="da-DK"/>
+            </w:rPr>
+          </w:pPr>
+          <w:hyperlink w:anchor="_Toc156317841" w:history="1">
+            <w:r>
+              <w:rPr>
+                <w:rStyle w:val="Hyperlink"/>
+                <w:noProof/>
+                <w:lang w:val="da-DK"/>
+              </w:rPr>
+              <w:t>Læs data i JSON filer</w:t>
+            </w:r>
+            <w:r>
+              <w:rPr>
+                <w:noProof/>
+                <w:webHidden/>
+              </w:rPr>
+              <w:tab/>
+            </w:r>
+            <w:r>
+              <w:rPr>
+                <w:noProof/>
+                <w:webHidden/>
+              </w:rPr>
+              <w:fldChar w:fldCharType="begin"/>
+            </w:r>
+            <w:r>
+              <w:rPr>
+                <w:noProof/>
+                <w:webHidden/>
+              </w:rPr>
+              <w:instrText xml:space="preserve"> PAGEREF _Toc156317841 \h </w:instrText>
+            </w:r>
+            <w:r>
+              <w:rPr>
+                <w:noProof/>
+                <w:webHidden/>
+              </w:rPr>
+            </w:r>
+            <w:r>
+              <w:rPr>
+                <w:noProof/>
+                <w:webHidden/>
+              </w:rPr>
+              <w:fldChar w:fldCharType="separate"/>
+            </w:r>
+            <w:r>
+              <w:rPr>
+                <w:noProof/>
+                <w:webHidden/>
+              </w:rPr>
+              <w:t>1</w:t>
+            </w:r>
+            <w:r>
+              <w:rPr>
+                <w:noProof/>
+                <w:webHidden/>
+              </w:rPr>
+              <w:fldChar w:fldCharType="end"/>
+            </w:r>
+          </w:hyperlink>
+        </w:p>
+        <w:p>
+          <w:pPr>
+            <w:pStyle w:val="Indholdsfortegnelse2"/>
+            <w:tabs>
+              <w:tab w:val="right" w:leader="dot" w:pos="9016"/>
+            </w:tabs>
+            <w:rPr>
+              <w:rFonts w:eastAsiaTheme="minorEastAsia"/>
+              <w:noProof/>
+              <w:sz w:val="24"/>
+              <w:szCs w:val="24"/>
+              <w:lang w:val="da-DK" w:eastAsia="da-DK"/>
+            </w:rPr>
+          </w:pPr>
+          <w:hyperlink w:anchor="_Toc156317842" w:history="1">
+            <w:r>
+              <w:rPr>
+                <w:rStyle w:val="Hyperlink"/>
+                <w:noProof/>
+                <w:lang w:val="da-DK"/>
+              </w:rPr>
+              <w:t>Brug af API-key</w:t>
+            </w:r>
+            <w:r>
+              <w:rPr>
+                <w:noProof/>
+                <w:webHidden/>
+              </w:rPr>
+              <w:tab/>
+            </w:r>
+            <w:r>
+              <w:rPr>
+                <w:noProof/>
+                <w:webHidden/>
+              </w:rPr>
+              <w:fldChar w:fldCharType="begin"/>
+            </w:r>
+            <w:r>
+              <w:rPr>
+                <w:noProof/>
+                <w:webHidden/>
+              </w:rPr>
+              <w:instrText xml:space="preserve"> PAGEREF _Toc156317842 \h </w:instrText>
+            </w:r>
+            <w:r>
+              <w:rPr>
+                <w:noProof/>
+                <w:webHidden/>
+              </w:rPr>
+            </w:r>
+            <w:r>
+              <w:rPr>
+                <w:noProof/>
+                <w:webHidden/>
+              </w:rPr>
+              <w:fldChar w:fldCharType="separate"/>
+            </w:r>
+            <w:r>
+              <w:rPr>
+                <w:noProof/>
+                <w:webHidden/>
+              </w:rPr>
+              <w:t>1</w:t>
+            </w:r>
+            <w:r>
+              <w:rPr>
+                <w:noProof/>
+                <w:webHidden/>
+              </w:rPr>
+              <w:fldChar w:fldCharType="end"/>
+            </w:r>
+          </w:hyperlink>
+        </w:p>
+        <w:p>
+          <w:pPr>
+            <w:pStyle w:val="Indholdsfortegnelse2"/>
+            <w:tabs>
+              <w:tab w:val="right" w:leader="dot" w:pos="9016"/>
+            </w:tabs>
+            <w:rPr>
+              <w:rFonts w:eastAsiaTheme="minorEastAsia"/>
+              <w:noProof/>
+              <w:sz w:val="24"/>
+              <w:szCs w:val="24"/>
+              <w:lang w:val="da-DK" w:eastAsia="da-DK"/>
+            </w:rPr>
+          </w:pPr>
+          <w:hyperlink w:anchor="_Toc156317843" w:history="1">
+            <w:r>
+              <w:rPr>
+                <w:rStyle w:val="Hyperlink"/>
+                <w:noProof/>
+                <w:lang w:val="da-DK"/>
+              </w:rPr>
+              <w:t>Omdannelse af tidskoder</w:t>
+            </w:r>
+            <w:r>
+              <w:rPr>
+                <w:noProof/>
+                <w:webHidden/>
+              </w:rPr>
+              <w:tab/>
+            </w:r>
+            <w:r>
+              <w:rPr>
+                <w:noProof/>
+                <w:webHidden/>
+              </w:rPr>
+              <w:fldChar w:fldCharType="begin"/>
+            </w:r>
+            <w:r>
+              <w:rPr>
+                <w:noProof/>
+                <w:webHidden/>
+              </w:rPr>
+              <w:instrText xml:space="preserve"> PAGEREF _Toc156317843 \h </w:instrText>
+            </w:r>
+            <w:r>
+              <w:rPr>
+                <w:noProof/>
+                <w:webHidden/>
+              </w:rPr>
+            </w:r>
+            <w:r>
+              <w:rPr>
+                <w:noProof/>
+                <w:webHidden/>
+              </w:rPr>
+              <w:fldChar w:fldCharType="separate"/>
+            </w:r>
+            <w:r>
+              <w:rPr>
+                <w:noProof/>
+                <w:webHidden/>
+              </w:rPr>
+              <w:t>1</w:t>
+            </w:r>
+            <w:r>
+              <w:rPr>
+                <w:noProof/>
+                <w:webHidden/>
+              </w:rPr>
+              <w:fldChar w:fldCharType="end"/>
+            </w:r>
+          </w:hyperlink>
+        </w:p>
+        <w:p>
+          <w:pPr>
+            <w:pStyle w:val="Indholdsfortegnelse1"/>
+            <w:tabs>
+              <w:tab w:val="right" w:leader="dot" w:pos="9016"/>
+            </w:tabs>
+            <w:rPr>
+              <w:rFonts w:eastAsiaTheme="minorEastAsia"/>
+              <w:noProof/>
+              <w:sz w:val="24"/>
+              <w:szCs w:val="24"/>
+              <w:lang w:val="da-DK" w:eastAsia="da-DK"/>
+            </w:rPr>
+          </w:pPr>
+          <w:hyperlink w:anchor="_Toc156317844" w:history="1">
+            <w:r>
+              <w:rPr>
+                <w:rStyle w:val="Hyperlink"/>
+                <w:noProof/>
+                <w:lang w:val="da-DK"/>
+              </w:rPr>
+              <w:t>Tidsplan</w:t>
+            </w:r>
+            <w:r>
+              <w:rPr>
+                <w:noProof/>
+                <w:webHidden/>
+              </w:rPr>
+              <w:tab/>
+            </w:r>
+            <w:r>
+              <w:rPr>
+                <w:noProof/>
+                <w:webHidden/>
+              </w:rPr>
+              <w:fldChar w:fldCharType="begin"/>
+            </w:r>
+            <w:r>
+              <w:rPr>
+                <w:noProof/>
+                <w:webHidden/>
+              </w:rPr>
+              <w:instrText xml:space="preserve"> PAGEREF _Toc156317844 \h </w:instrText>
+            </w:r>
+            <w:r>
+              <w:rPr>
+                <w:noProof/>
+                <w:webHidden/>
+              </w:rPr>
+            </w:r>
+            <w:r>
+              <w:rPr>
+                <w:noProof/>
+                <w:webHidden/>
+              </w:rPr>
+              <w:fldChar w:fldCharType="separate"/>
+            </w:r>
+            <w:r>
+              <w:rPr>
+                <w:noProof/>
+                <w:webHidden/>
+              </w:rPr>
+              <w:t>2</w:t>
+            </w:r>
+            <w:r>
+              <w:rPr>
+                <w:noProof/>
+                <w:webHidden/>
+              </w:rPr>
+              <w:fldChar w:fldCharType="end"/>
+            </w:r>
+          </w:hyperlink>
+        </w:p>
+        <w:p>
+          <w:pPr>
+            <w:pStyle w:val="Indholdsfortegnelse1"/>
+            <w:tabs>
+              <w:tab w:val="right" w:leader="dot" w:pos="9016"/>
+            </w:tabs>
+            <w:rPr>
+              <w:rFonts w:eastAsiaTheme="minorEastAsia"/>
+              <w:noProof/>
+              <w:sz w:val="24"/>
+              <w:szCs w:val="24"/>
+              <w:lang w:val="da-DK" w:eastAsia="da-DK"/>
+            </w:rPr>
+          </w:pPr>
+          <w:hyperlink w:anchor="_Toc156317845" w:history="1">
+            <w:r>
+              <w:rPr>
+                <w:rStyle w:val="Hyperlink"/>
+                <w:noProof/>
+                <w:lang w:val="da-DK"/>
+              </w:rPr>
+              <w:t>Github</w:t>
+            </w:r>
+            <w:r>
+              <w:rPr>
+                <w:noProof/>
+                <w:webHidden/>
+              </w:rPr>
+              <w:tab/>
+            </w:r>
+            <w:r>
+              <w:rPr>
+                <w:noProof/>
+                <w:webHidden/>
+              </w:rPr>
+              <w:fldChar w:fldCharType="begin"/>
+            </w:r>
+            <w:r>
+              <w:rPr>
+                <w:noProof/>
+                <w:webHidden/>
+              </w:rPr>
+              <w:instrText xml:space="preserve"> PAGEREF _Toc156317845 \h </w:instrText>
+            </w:r>
+            <w:r>
+              <w:rPr>
+                <w:noProof/>
+                <w:webHidden/>
+              </w:rPr>
+            </w:r>
+            <w:r>
+              <w:rPr>
+                <w:noProof/>
+                <w:webHidden/>
+              </w:rPr>
+              <w:fldChar w:fldCharType="separate"/>
+            </w:r>
+            <w:r>
+              <w:rPr>
+                <w:noProof/>
+                <w:webHidden/>
+              </w:rPr>
+              <w:t>2</w:t>
+            </w:r>
+            <w:r>
+              <w:rPr>
+                <w:noProof/>
+                <w:webHidden/>
+              </w:rPr>
+              <w:fldChar w:fldCharType="end"/>
+            </w:r>
+          </w:hyperlink>
+        </w:p>
+        <w:p>
+          <w:pPr>
+            <w:pStyle w:val="Indholdsfortegnelse1"/>
+            <w:tabs>
+              <w:tab w:val="right" w:leader="dot" w:pos="9016"/>
+            </w:tabs>
+            <w:rPr>
+              <w:rFonts w:eastAsiaTheme="minorEastAsia"/>
+              <w:noProof/>
+              <w:sz w:val="24"/>
+              <w:szCs w:val="24"/>
+              <w:lang w:val="da-DK" w:eastAsia="da-DK"/>
+            </w:rPr>
+          </w:pPr>
+          <w:hyperlink w:anchor="_Toc156317846" w:history="1">
+            <w:r>
+              <w:rPr>
+                <w:rStyle w:val="Hyperlink"/>
+                <w:noProof/>
+                <w:lang w:val="da-DK"/>
+              </w:rPr>
+              <w:t>Flowchart</w:t>
+            </w:r>
+            <w:r>
+              <w:rPr>
+                <w:noProof/>
+                <w:webHidden/>
+              </w:rPr>
+              <w:tab/>
+            </w:r>
+            <w:r>
+              <w:rPr>
+                <w:noProof/>
+                <w:webHidden/>
+              </w:rPr>
+              <w:fldChar w:fldCharType="begin"/>
+            </w:r>
+            <w:r>
+              <w:rPr>
+                <w:noProof/>
+                <w:webHidden/>
+              </w:rPr>
+              <w:instrText xml:space="preserve"> PAGEREF _Toc156317846 \h </w:instrText>
+            </w:r>
+            <w:r>
+              <w:rPr>
+                <w:noProof/>
+                <w:webHidden/>
+              </w:rPr>
+            </w:r>
+            <w:r>
+              <w:rPr>
+                <w:noProof/>
+                <w:webHidden/>
+              </w:rPr>
+              <w:fldChar w:fldCharType="separate"/>
+            </w:r>
+            <w:r>
+              <w:rPr>
+                <w:noProof/>
+                <w:webHidden/>
+              </w:rPr>
+              <w:t>2</w:t>
+            </w:r>
+            <w:r>
+              <w:rPr>
+                <w:noProof/>
+                <w:webHidden/>
+              </w:rPr>
+              <w:fldChar w:fldCharType="end"/>
+            </w:r>
+          </w:hyperlink>
+        </w:p>
+        <w:p>
+          <w:pPr>
+            <w:pStyle w:val="Indholdsfortegnelse1"/>
+            <w:tabs>
+              <w:tab w:val="right" w:leader="dot" w:pos="9016"/>
+            </w:tabs>
+            <w:rPr>
+              <w:rFonts w:eastAsiaTheme="minorEastAsia"/>
+              <w:noProof/>
+              <w:sz w:val="24"/>
+              <w:szCs w:val="24"/>
+              <w:lang w:val="da-DK" w:eastAsia="da-DK"/>
+            </w:rPr>
+          </w:pPr>
+          <w:hyperlink w:anchor="_Toc156317847" w:history="1">
+            <w:r>
+              <w:rPr>
+                <w:rStyle w:val="Hyperlink"/>
+                <w:noProof/>
+                <w:lang w:val="da-DK"/>
+              </w:rPr>
+              <w:t>UML-Diagram</w:t>
+            </w:r>
+            <w:r>
+              <w:rPr>
+                <w:noProof/>
+                <w:webHidden/>
+              </w:rPr>
+              <w:tab/>
+            </w:r>
+            <w:r>
+              <w:rPr>
+                <w:noProof/>
+                <w:webHidden/>
+              </w:rPr>
+              <w:fldChar w:fldCharType="begin"/>
+            </w:r>
+            <w:r>
+              <w:rPr>
+                <w:noProof/>
+                <w:webHidden/>
+              </w:rPr>
+              <w:instrText xml:space="preserve"> PAGEREF _Toc156317847 \h </w:instrText>
+            </w:r>
+            <w:r>
+              <w:rPr>
+                <w:noProof/>
+                <w:webHidden/>
+              </w:rPr>
+            </w:r>
+            <w:r>
+              <w:rPr>
+                <w:noProof/>
+                <w:webHidden/>
+              </w:rPr>
+              <w:fldChar w:fldCharType="separate"/>
+            </w:r>
+            <w:r>
+              <w:rPr>
+                <w:noProof/>
+                <w:webHidden/>
+              </w:rPr>
+              <w:t>3</w:t>
+            </w:r>
+            <w:r>
+              <w:rPr>
+                <w:noProof/>
+                <w:webHidden/>
+              </w:rPr>
+              <w:fldChar w:fldCharType="end"/>
+            </w:r>
+          </w:hyperlink>
+        </w:p>
+        <w:p>
+          <w:pPr>
+            <w:pStyle w:val="Indholdsfortegnelse1"/>
+            <w:tabs>
+              <w:tab w:val="right" w:leader="dot" w:pos="9016"/>
+            </w:tabs>
+            <w:rPr>
+              <w:rFonts w:eastAsiaTheme="minorEastAsia"/>
+              <w:noProof/>
+              <w:sz w:val="24"/>
+              <w:szCs w:val="24"/>
+              <w:lang w:val="da-DK" w:eastAsia="da-DK"/>
+            </w:rPr>
+          </w:pPr>
+          <w:hyperlink w:anchor="_Toc156317848" w:history="1">
+            <w:r>
+              <w:rPr>
+                <w:rStyle w:val="Hyperlink"/>
+                <w:noProof/>
+                <w:lang w:val="da-DK"/>
+              </w:rPr>
+              <w:t>Test af programmet</w:t>
+            </w:r>
+            <w:r>
+              <w:rPr>
+                <w:noProof/>
+                <w:webHidden/>
+              </w:rPr>
+              <w:tab/>
+            </w:r>
+            <w:r>
+              <w:rPr>
+                <w:noProof/>
+                <w:webHidden/>
+              </w:rPr>
+              <w:fldChar w:fldCharType="begin"/>
+            </w:r>
+            <w:r>
+              <w:rPr>
+                <w:noProof/>
+                <w:webHidden/>
+              </w:rPr>
+              <w:instrText xml:space="preserve"> PAGEREF _Toc156317848 \h </w:instrText>
+            </w:r>
+            <w:r>
+              <w:rPr>
+                <w:noProof/>
+                <w:webHidden/>
+              </w:rPr>
+            </w:r>
+            <w:r>
+              <w:rPr>
+                <w:noProof/>
+                <w:webHidden/>
+              </w:rPr>
+              <w:fldChar w:fldCharType="separate"/>
+            </w:r>
+            <w:r>
+              <w:rPr>
+                <w:noProof/>
+                <w:webHidden/>
+              </w:rPr>
+              <w:t>4</w:t>
+            </w:r>
+            <w:r>
+              <w:rPr>
+                <w:noProof/>
+                <w:webHidden/>
+              </w:rPr>
+              <w:fldChar w:fldCharType="end"/>
+            </w:r>
+          </w:hyperlink>
+        </w:p>
+        <w:p>
+          <w:pPr>
+            <w:pStyle w:val="Indholdsfortegnelse1"/>
+            <w:tabs>
+              <w:tab w:val="right" w:leader="dot" w:pos="9016"/>
+            </w:tabs>
+            <w:rPr>
+              <w:rFonts w:eastAsiaTheme="minorEastAsia"/>
+              <w:noProof/>
+              <w:sz w:val="24"/>
+              <w:szCs w:val="24"/>
+              <w:lang w:val="da-DK" w:eastAsia="da-DK"/>
+            </w:rPr>
+          </w:pPr>
+          <w:hyperlink w:anchor="_Toc156317849" w:history="1">
+            <w:r>
+              <w:rPr>
+                <w:rStyle w:val="Hyperlink"/>
+                <w:noProof/>
+                <w:lang w:val="da-DK"/>
+              </w:rPr>
+              <w:t>Konklusion</w:t>
+            </w:r>
+            <w:r>
+              <w:rPr>
+                <w:noProof/>
+                <w:webHidden/>
+              </w:rPr>
+              <w:tab/>
+            </w:r>
+            <w:r>
+              <w:rPr>
+                <w:noProof/>
+                <w:webHidden/>
+              </w:rPr>
+              <w:fldChar w:fldCharType="begin"/>
+            </w:r>
+            <w:r>
+              <w:rPr>
+                <w:noProof/>
+                <w:webHidden/>
+              </w:rPr>
+              <w:instrText xml:space="preserve"> PAGEREF _Toc156317849 \h </w:instrText>
+            </w:r>
+            <w:r>
+              <w:rPr>
+                <w:noProof/>
+                <w:webHidden/>
+              </w:rPr>
+            </w:r>
+            <w:r>
+              <w:rPr>
+                <w:noProof/>
+                <w:webHidden/>
+              </w:rPr>
+              <w:fldChar w:fldCharType="separate"/>
+            </w:r>
+            <w:r>
+              <w:rPr>
+                <w:noProof/>
+                <w:webHidden/>
+              </w:rPr>
+              <w:t>4</w:t>
+            </w:r>
+            <w:r>
+              <w:rPr>
+                <w:noProof/>
+                <w:webHidden/>
+              </w:rPr>
+              <w:fldChar w:fldCharType="end"/>
+            </w:r>
+          </w:hyperlink>
+        </w:p>
+        <w:p>
+          <w:pPr>
+            <w:sectPr>
+              <w:headerReference w:type="default" r:id="rId8"/>
+              <w:pgSz w:w="11906" w:h="16838"/>
+              <w:pgMar w:top="1440" w:right="1440" w:bottom="1440" w:left="1440" w:header="708" w:footer="708" w:gutter="0"/>
+              <w:cols w:space="708"/>
+              <w:docGrid w:linePitch="360"/>
+            </w:sectPr>
+          </w:pPr>
+          <w:r>
+            <w:rPr>
+              <w:b/>
+              <w:bCs/>
+              <w:noProof/>
+            </w:rPr>
+            <w:fldChar w:fldCharType="end"/>
+          </w:r>
+        </w:p>
+      </w:sdtContent>
+    </w:sdt>
+    <w:p>
+      <w:pPr>
+        <w:pStyle w:val="Overskrift1"/>
+        <w:rPr>
+          <w:lang w:val="da-DK"/>
+        </w:rPr>
+      </w:pPr>
+      <w:bookmarkStart w:id="2" w:name="_Toc156317838"/>
+      <w:r>
+        <w:rPr>
+          <w:lang w:val="da-DK"/>
+        </w:rPr>
+        <w:lastRenderedPageBreak/>
+        <w:t>Problemformulering</w:t>
+      </w:r>
+      <w:bookmarkEnd w:id="2"/>
+    </w:p>
+    <w:p>
+      <w:pPr>
+        <w:rPr>
+          <w:lang w:val="da-DK"/>
+        </w:rPr>
+      </w:pPr>
+      <w:r>
+        <w:rPr>
+          <w:lang w:val="da-DK"/>
+        </w:rPr>
+        <w:t xml:space="preserve">Hvordan programmerer man en grafisk vejrstation, som kan vise live </w:t>
+      </w:r>
+      <w:r>
+        <w:rPr>
+          <w:lang w:val="da-DK"/>
+        </w:rPr>
+        <w:t>vejr</w:t>
+      </w:r>
+      <w:r>
+        <w:rPr>
+          <w:lang w:val="da-DK"/>
+        </w:rPr>
+        <w:t xml:space="preserve">data over </w:t>
+      </w:r>
+      <w:r>
+        <w:rPr>
+          <w:lang w:val="da-DK"/>
+        </w:rPr>
+        <w:t>alle verdens byer?</w:t>
+      </w:r>
+    </w:p>
+    <w:p>
+      <w:pPr>
+        <w:rPr>
+          <w:lang w:val="da-DK"/>
+        </w:rPr>
+      </w:pPr>
+    </w:p>
+    <w:p>
+      <w:pPr>
+        <w:pStyle w:val="Overskrift1"/>
+        <w:rPr>
+          <w:lang w:val="da-DK"/>
+        </w:rPr>
+      </w:pPr>
+      <w:bookmarkStart w:id="3" w:name="_Toc156317839"/>
+      <w:r>
+        <w:rPr>
+          <w:lang w:val="da-DK"/>
+        </w:rPr>
+        <w:t>Krav til program</w:t>
+      </w:r>
+      <w:bookmarkEnd w:id="3"/>
+    </w:p>
+    <w:p>
+      <w:pPr>
+        <w:rPr>
+          <w:lang w:val="da-DK"/>
+        </w:rPr>
+      </w:pPr>
+      <w:r>
+        <w:rPr>
+          <w:lang w:val="da-DK"/>
+        </w:rPr>
+        <w:t>Programmet skal</w:t>
+      </w:r>
+      <w:r>
+        <w:rPr>
+          <w:lang w:val="da-DK"/>
+        </w:rPr>
+        <w:t xml:space="preserve"> kunne</w:t>
+      </w:r>
+      <w:r>
+        <w:rPr>
+          <w:lang w:val="da-DK"/>
+        </w:rPr>
+        <w:t xml:space="preserve"> fremstille vejrdata for alle byer i </w:t>
+      </w:r>
+      <w:r>
+        <w:rPr>
+          <w:lang w:val="da-DK"/>
+        </w:rPr>
+        <w:t>hele verden</w:t>
+      </w:r>
+      <w:r>
+        <w:rPr>
+          <w:lang w:val="da-DK"/>
+        </w:rPr>
+        <w:t xml:space="preserve"> på en visuel måde. Vejrdata</w:t>
+      </w:r>
+      <w:r>
+        <w:rPr>
+          <w:lang w:val="da-DK"/>
+        </w:rPr>
+        <w:t xml:space="preserve">en </w:t>
+      </w:r>
+      <w:r>
+        <w:rPr>
+          <w:lang w:val="da-DK"/>
+        </w:rPr>
+        <w:t xml:space="preserve">indeholder bl.a. </w:t>
+      </w:r>
+      <w:r>
+        <w:rPr>
+          <w:lang w:val="da-DK"/>
+        </w:rPr>
+        <w:t>temperatur,</w:t>
+      </w:r>
+      <w:r>
+        <w:rPr>
+          <w:lang w:val="da-DK"/>
+        </w:rPr>
+        <w:t xml:space="preserve"> solopgang, solnedgang</w:t>
+      </w:r>
+      <w:r>
+        <w:rPr>
+          <w:lang w:val="da-DK"/>
+        </w:rPr>
+        <w:t xml:space="preserve"> og en </w:t>
+      </w:r>
+      <w:r>
+        <w:rPr>
+          <w:lang w:val="da-DK"/>
+        </w:rPr>
+        <w:t xml:space="preserve">vejrbeskrivelse. </w:t>
+      </w:r>
+      <w:r>
+        <w:rPr>
+          <w:lang w:val="da-DK"/>
+        </w:rPr>
+        <w:t xml:space="preserve"> </w:t>
+      </w:r>
+    </w:p>
+    <w:p>
+      <w:pPr>
+        <w:rPr>
+          <w:lang w:val="da-DK"/>
+        </w:rPr>
+      </w:pPr>
+    </w:p>
+    <w:p>
+      <w:pPr>
+        <w:pStyle w:val="Overskrift1"/>
+        <w:rPr>
+          <w:lang w:val="da-DK"/>
+        </w:rPr>
+      </w:pPr>
+      <w:bookmarkStart w:id="4" w:name="_Toc156317840"/>
+      <w:r>
+        <w:rPr>
+          <w:lang w:val="da-DK"/>
+        </w:rPr>
+        <w:t>Teori for programmet</w:t>
+      </w:r>
+      <w:bookmarkEnd w:id="4"/>
+    </w:p>
+    <w:p>
+      <w:pPr>
+        <w:pStyle w:val="Overskrift2"/>
+        <w:rPr>
+          <w:lang w:val="da-DK"/>
+        </w:rPr>
+      </w:pPr>
+      <w:bookmarkStart w:id="5" w:name="_Toc156317841"/>
+      <w:r>
+        <w:rPr>
           <w:lang w:val="da-DK"/>
         </w:rPr>
         <w:t>Læs data i JSON filer</w:t>
       </w:r>
+      <w:bookmarkEnd w:id="5"/>
     </w:p>
     <w:p>
       <w:pPr>
@@ -247,7 +1349,7 @@
                     <pic:cNvPicPr/>
                   </pic:nvPicPr>
                   <pic:blipFill>
-                    <a:blip r:embed="rId6"/>
+                    <a:blip r:embed="rId9"/>
                     <a:stretch>
                       <a:fillRect/>
                     </a:stretch>
@@ -311,10 +1413,10 @@
           <w:lang w:val="da-DK"/>
         </w:rPr>
         <w:drawing>
-          <wp:inline distT="0" distB="0" distL="0" distR="0" wp14:anchorId="4A274B86" wp14:editId="60893EC0">
-            <wp:extent cx="4968671" cy="388654"/>
-            <wp:effectExtent l="0" t="0" r="3810" b="0"/>
-            <wp:docPr id="1740156621" name="Picture 1"/>
+          <wp:inline distT="0" distB="0" distL="0" distR="0" wp14:anchorId="2527FEAE" wp14:editId="0A621130">
+            <wp:extent cx="4000847" cy="381033"/>
+            <wp:effectExtent l="0" t="0" r="0" b="0"/>
+            <wp:docPr id="1928899059" name="Picture 1"/>
             <wp:cNvGraphicFramePr>
               <a:graphicFrameLocks xmlns:a="http://schemas.openxmlformats.org/drawingml/2006/main" noChangeAspect="1"/>
             </wp:cNvGraphicFramePr>
@@ -322,11 +1424,11 @@
               <a:graphicData uri="http://schemas.openxmlformats.org/drawingml/2006/picture">
                 <pic:pic xmlns:pic="http://schemas.openxmlformats.org/drawingml/2006/picture">
                   <pic:nvPicPr>
-                    <pic:cNvPr id="1740156621" name=""/>
+                    <pic:cNvPr id="1928899059" name=""/>
                     <pic:cNvPicPr/>
                   </pic:nvPicPr>
                   <pic:blipFill>
-                    <a:blip r:embed="rId7"/>
+                    <a:blip r:embed="rId10"/>
                     <a:stretch>
                       <a:fillRect/>
                     </a:stretch>
@@ -334,7 +1436,7 @@
                   <pic:spPr>
                     <a:xfrm>
                       <a:off x="0" y="0"/>
-                      <a:ext cx="4968671" cy="388654"/>
+                      <a:ext cx="4000847" cy="381033"/>
                     </a:xfrm>
                     <a:prstGeom prst="rect">
                       <a:avLst/>
@@ -353,84 +1455,82 @@
           <w:lang w:val="da-DK"/>
         </w:rPr>
       </w:pPr>
-      <w:r>
-        <w:rPr>
-          <w:lang w:val="da-DK"/>
-        </w:rPr>
-        <w:t xml:space="preserve">Eksempelvis ligger der en id ”speed” under en key ”wind”. </w:t>
-      </w:r>
-      <w:r>
-        <w:rPr>
-          <w:lang w:val="da-DK"/>
-        </w:rPr>
-        <w:t>Bruges der getInt(”ID”), får man de</w:t>
-      </w:r>
-      <w:r>
-        <w:rPr>
-          <w:lang w:val="da-DK"/>
-        </w:rPr>
-        <w:t xml:space="preserve">n </w:t>
-      </w:r>
-      <w:r>
-        <w:rPr>
-          <w:lang w:val="da-DK"/>
-        </w:rPr>
-        <w:t xml:space="preserve">ønskede </w:t>
-      </w:r>
-      <w:r>
-        <w:rPr>
-          <w:lang w:val="da-DK"/>
-        </w:rPr>
-        <w:t>data</w:t>
-      </w:r>
-      <w:r>
-        <w:rPr>
-          <w:lang w:val="da-DK"/>
-        </w:rPr>
-        <w:t xml:space="preserve"> i integer format</w:t>
+    </w:p>
+    <w:p>
+      <w:pPr>
+        <w:pStyle w:val="Overskrift2"/>
+        <w:rPr>
+          <w:lang w:val="da-DK"/>
+        </w:rPr>
+      </w:pPr>
+      <w:bookmarkStart w:id="6" w:name="_Toc156317842"/>
+      <w:r>
+        <w:rPr>
+          <w:lang w:val="da-DK"/>
+        </w:rPr>
+        <w:t>Brug af API-key</w:t>
+      </w:r>
+      <w:bookmarkEnd w:id="6"/>
+    </w:p>
+    <w:p>
+      <w:pPr>
+        <w:rPr>
+          <w:lang w:val="da-DK"/>
+        </w:rPr>
+      </w:pPr>
+      <w:r>
+        <w:rPr>
+          <w:lang w:val="da-DK"/>
+        </w:rPr>
+        <w:t>API-keyen bruges til at hente live vejrdata over byer</w:t>
+      </w:r>
+      <w:r>
+        <w:rPr>
+          <w:lang w:val="da-DK"/>
+        </w:rPr>
+        <w:t>ne</w:t>
+      </w:r>
+      <w:r>
+        <w:rPr>
+          <w:lang w:val="da-DK"/>
+        </w:rPr>
+        <w:t>. Dette gøres ved at modificere en url med koordinaterne til den ønskede by.</w:t>
+      </w:r>
+      <w:r>
+        <w:rPr>
+          <w:lang w:val="da-DK"/>
+        </w:rPr>
+        <w:t xml:space="preserve"> Det sted, vi henter data </w:t>
+      </w:r>
+      <w:r>
+        <w:rPr>
+          <w:lang w:val="da-DK"/>
+        </w:rPr>
+        <w:t>fra,</w:t>
+      </w:r>
+      <w:r>
+        <w:rPr>
+          <w:lang w:val="da-DK"/>
+        </w:rPr>
+        <w:t xml:space="preserve"> er kaldet </w:t>
+      </w:r>
+      <w:r>
+        <w:rPr>
+          <w:lang w:val="da-DK"/>
+        </w:rPr>
+        <w:t>O</w:t>
+      </w:r>
+      <w:r>
+        <w:rPr>
+          <w:lang w:val="da-DK"/>
+        </w:rPr>
+        <w:t>penweathermap</w:t>
       </w:r>
       <w:r>
         <w:rPr>
           <w:lang w:val="da-DK"/>
         </w:rPr>
         <w:t>.</w:t>
-      </w:r>
-    </w:p>
-    <w:p>
-      <w:pPr>
-        <w:rPr>
-          <w:lang w:val="da-DK"/>
-        </w:rPr>
-      </w:pPr>
-    </w:p>
-    <w:p>
-      <w:pPr>
-        <w:rPr>
-          <w:b/>
-          <w:bCs/>
-          <w:lang w:val="da-DK"/>
-        </w:rPr>
-      </w:pPr>
-      <w:r>
-        <w:rPr>
-          <w:b/>
-          <w:bCs/>
-          <w:lang w:val="da-DK"/>
-        </w:rPr>
-        <w:t>Brug af API-key</w:t>
-      </w:r>
-    </w:p>
-    <w:p>
-      <w:pPr>
-        <w:rPr>
-          <w:lang w:val="da-DK"/>
-        </w:rPr>
-      </w:pPr>
-      <w:r>
-        <w:rPr>
-          <w:lang w:val="da-DK"/>
-        </w:rPr>
-        <w:t>API-keyen bruges til at hente live vejrdata over byer i Danmark. Dette gøres ved at modificere en url med koordinaterne til den ønskede by.</w:t>
       </w:r>
     </w:p>
     <w:p>
@@ -460,7 +1560,7 @@
                     <pic:cNvPicPr/>
                   </pic:nvPicPr>
                   <pic:blipFill>
-                    <a:blip r:embed="rId8"/>
+                    <a:blip r:embed="rId11"/>
                     <a:stretch>
                       <a:fillRect/>
                     </a:stretch>
@@ -482,28 +1582,53 @@
       </w:r>
     </w:p>
     <w:p>
-      <w:pPr>
-        <w:rPr>
-          <w:lang w:val="da-DK"/>
-        </w:rPr>
-      </w:pPr>
-      <w:r>
-        <w:rPr>
-          <w:lang w:val="da-DK"/>
-        </w:rPr>
-        <w:t>Koordinaterne finder programmet på en lokal JSON fil, der indeholder en liste af 1</w:t>
-      </w:r>
-      <w:r>
-        <w:rPr>
-          <w:lang w:val="da-DK"/>
-        </w:rPr>
-        <w:t xml:space="preserve">72 </w:t>
-      </w:r>
-      <w:r>
-        <w:rPr>
-          <w:lang w:val="da-DK"/>
-        </w:rPr>
-        <w:t>byer i hele Danmark</w:t>
+      <w:r>
+        <w:rPr>
+          <w:lang w:val="da-DK"/>
+        </w:rPr>
+        <w:t xml:space="preserve">Koordinaterne finder programmet på en lokal </w:t>
+      </w:r>
+      <w:r>
+        <w:rPr>
+          <w:lang w:val="da-DK"/>
+        </w:rPr>
+        <w:t>JSON-fil</w:t>
+      </w:r>
+      <w:r>
+        <w:rPr>
+          <w:lang w:val="da-DK"/>
+        </w:rPr>
+        <w:t xml:space="preserve">, der indeholder en liste af </w:t>
+      </w:r>
+      <w:r>
+        <w:rPr>
+          <w:lang w:val="da-DK"/>
+        </w:rPr>
+        <w:t xml:space="preserve">over </w:t>
+      </w:r>
+      <w:r>
+        <w:rPr>
+          <w:lang w:val="da-DK"/>
+        </w:rPr>
+        <w:t>størstedelen af alle</w:t>
+      </w:r>
+      <w:r>
+        <w:rPr>
+          <w:lang w:val="da-DK"/>
+        </w:rPr>
+        <w:t xml:space="preserve"> </w:t>
+      </w:r>
+      <w:r>
+        <w:rPr>
+          <w:lang w:val="da-DK"/>
+        </w:rPr>
+        <w:t xml:space="preserve">byer i hele </w:t>
+      </w:r>
+      <w:r>
+        <w:rPr>
+          <w:lang w:val="da-DK"/>
+        </w:rPr>
+        <w:t>verden</w:t>
       </w:r>
       <w:r>
         <w:rPr>
@@ -515,15 +1640,26 @@
         <w:rPr>
           <w:lang w:val="da-DK"/>
         </w:rPr>
-        <w:t xml:space="preserve"> Listen af byer er hentet fra </w:t>
-      </w:r>
-      <w:hyperlink r:id="rId9" w:history="1">
+        <w:t xml:space="preserve"> Listen af byer er hentet fra</w:t>
+      </w:r>
+      <w:r>
+        <w:rPr>
+          <w:lang w:val="da-DK"/>
+        </w:rPr>
+        <w:t xml:space="preserve"> dette GitHub repository:</w:t>
+      </w:r>
+      <w:r>
+        <w:rPr>
+          <w:lang w:val="da-DK"/>
+        </w:rPr>
+        <w:t xml:space="preserve"> </w:t>
+      </w:r>
+      <w:hyperlink r:id="rId12" w:history="1">
         <w:r>
           <w:rPr>
             <w:rStyle w:val="Hyperlink"/>
-            <w:lang w:val="da-DK"/>
           </w:rPr>
-          <w:t>https://simplemaps.com/data/dk-cities</w:t>
+          <w:t>https://github.com/dr5hn/countries-states-cities-database</w:t>
         </w:r>
       </w:hyperlink>
     </w:p>
@@ -536,39 +1672,168 @@
     </w:p>
     <w:p>
       <w:pPr>
-        <w:rPr>
-          <w:lang w:val="da-DK"/>
-        </w:rPr>
-      </w:pPr>
-    </w:p>
-    <w:p>
-      <w:pPr>
-        <w:rPr>
-          <w:lang w:val="da-DK"/>
-        </w:rPr>
-      </w:pPr>
-    </w:p>
-    <w:p>
-      <w:pPr>
-        <w:rPr>
-          <w:lang w:val="da-DK"/>
-        </w:rPr>
-      </w:pPr>
-    </w:p>
-    <w:p>
-      <w:pPr>
-        <w:rPr>
-          <w:lang w:val="da-DK"/>
-        </w:rPr>
-      </w:pPr>
-    </w:p>
-    <w:p>
-      <w:pPr>
-        <w:pStyle w:val="Heading1"/>
-        <w:rPr>
-          <w:lang w:val="da-DK"/>
-        </w:rPr>
-      </w:pPr>
+        <w:pStyle w:val="Overskrift2"/>
+        <w:rPr>
+          <w:lang w:val="da-DK"/>
+        </w:rPr>
+      </w:pPr>
+      <w:bookmarkStart w:id="7" w:name="_Toc156317843"/>
+      <w:r>
+        <w:rPr>
+          <w:lang w:val="da-DK"/>
+        </w:rPr>
+        <w:t>Omdannelse af tidskoder</w:t>
+      </w:r>
+      <w:bookmarkEnd w:id="7"/>
+    </w:p>
+    <w:p>
+      <w:pPr>
+        <w:rPr>
+          <w:lang w:val="da-DK"/>
+        </w:rPr>
+      </w:pPr>
+      <w:r>
+        <w:rPr>
+          <w:lang w:val="da-DK"/>
+        </w:rPr>
+        <w:t xml:space="preserve">Tidskoderne for hhv. solopgang </w:t>
+      </w:r>
+      <w:r>
+        <w:rPr>
+          <w:lang w:val="da-DK"/>
+        </w:rPr>
+        <w:t xml:space="preserve">og solnedgang bliver hentet fra </w:t>
+      </w:r>
+      <w:r>
+        <w:rPr>
+          <w:lang w:val="da-DK"/>
+        </w:rPr>
+        <w:t xml:space="preserve">via vores API-key. </w:t>
+      </w:r>
+      <w:r>
+        <w:rPr>
+          <w:lang w:val="da-DK"/>
+        </w:rPr>
+        <w:t xml:space="preserve">Denne tid er beskrevet i Unix-tid, og er defineret ved det antal sekunder, der </w:t>
+      </w:r>
+      <w:r>
+        <w:t xml:space="preserve">er gået siden </w:t>
+      </w:r>
+      <w:r>
+        <w:t>00:00:00 UTC den 1. januar 1970</w:t>
+      </w:r>
+      <w:r>
+        <w:rPr>
+          <w:lang w:val="da-DK"/>
+        </w:rPr>
+        <w:t>.</w:t>
+      </w:r>
+    </w:p>
+    <w:p>
+      <w:pPr>
+        <w:rPr>
+          <w:lang w:val="da-DK"/>
+        </w:rPr>
+      </w:pPr>
+      <w:r>
+        <w:rPr>
+          <w:lang w:val="da-DK"/>
+        </w:rPr>
+        <w:t xml:space="preserve">Unix-tid omdannes i koden </w:t>
+      </w:r>
+      <w:r>
+        <w:rPr>
+          <w:lang w:val="da-DK"/>
+        </w:rPr>
+        <w:t xml:space="preserve">gennem disse funktioner: </w:t>
+      </w:r>
+      <w:r>
+        <w:rPr>
+          <w:lang w:val="da-DK"/>
+        </w:rPr>
+        <w:drawing>
+          <wp:inline distT="0" distB="0" distL="0" distR="0" wp14:anchorId="3121B829" wp14:editId="75A2C580">
+            <wp:extent cx="5458587" cy="743054"/>
+            <wp:effectExtent l="0" t="0" r="0" b="0"/>
+            <wp:docPr id="1088821983" name="Billede 1" descr="Et billede, der indeholder tekst, skærmbillede, Font/skrifttype&#10;&#10;Automatisk genereret beskrivelse"/>
+            <wp:cNvGraphicFramePr>
+              <a:graphicFrameLocks xmlns:a="http://schemas.openxmlformats.org/drawingml/2006/main" noChangeAspect="1"/>
+            </wp:cNvGraphicFramePr>
+            <a:graphic xmlns:a="http://schemas.openxmlformats.org/drawingml/2006/main">
+              <a:graphicData uri="http://schemas.openxmlformats.org/drawingml/2006/picture">
+                <pic:pic xmlns:pic="http://schemas.openxmlformats.org/drawingml/2006/picture">
+                  <pic:nvPicPr>
+                    <pic:cNvPr id="1088821983" name="Billede 1" descr="Et billede, der indeholder tekst, skærmbillede, Font/skrifttype&#10;&#10;Automatisk genereret beskrivelse"/>
+                    <pic:cNvPicPr/>
+                  </pic:nvPicPr>
+                  <pic:blipFill>
+                    <a:blip r:embed="rId13"/>
+                    <a:stretch>
+                      <a:fillRect/>
+                    </a:stretch>
+                  </pic:blipFill>
+                  <pic:spPr>
+                    <a:xfrm>
+                      <a:off x="0" y="0"/>
+                      <a:ext cx="5458587" cy="743054"/>
+                    </a:xfrm>
+                    <a:prstGeom prst="rect">
+                      <a:avLst/>
+                    </a:prstGeom>
+                  </pic:spPr>
+                </pic:pic>
+              </a:graphicData>
+            </a:graphic>
+          </wp:inline>
+        </w:drawing>
+      </w:r>
+    </w:p>
+    <w:p>
+      <w:pPr>
+        <w:rPr>
+          <w:lang w:val="da-DK"/>
+        </w:rPr>
+      </w:pPr>
+      <w:r>
+        <w:rPr>
+          <w:lang w:val="da-DK"/>
+        </w:rPr>
+        <w:t xml:space="preserve">Her hentes </w:t>
+      </w:r>
+      <w:r>
+        <w:rPr>
+          <w:lang w:val="da-DK"/>
+        </w:rPr>
+        <w:t xml:space="preserve">tidszonen </w:t>
+      </w:r>
+      <w:r>
+        <w:rPr>
+          <w:lang w:val="da-DK"/>
+        </w:rPr>
+        <w:t>fra computeren</w:t>
+      </w:r>
+      <w:r>
+        <w:rPr>
+          <w:lang w:val="da-DK"/>
+        </w:rPr>
+        <w:t>, hvilket sikrer at vi får tiden i den rigtige tidszone.</w:t>
+      </w:r>
+    </w:p>
+    <w:p>
+      <w:pPr>
+        <w:rPr>
+          <w:lang w:val="da-DK"/>
+        </w:rPr>
+      </w:pPr>
+    </w:p>
+    <w:p>
+      <w:pPr>
+        <w:pStyle w:val="Overskrift1"/>
+        <w:rPr>
+          <w:lang w:val="da-DK"/>
+        </w:rPr>
+      </w:pPr>
+      <w:bookmarkStart w:id="8" w:name="_Toc156317844"/>
       <w:r>
         <w:rPr>
           <w:lang w:val="da-DK"/>
@@ -576,6 +1841,7 @@
         <w:lastRenderedPageBreak/>
         <w:t>Tidsplan</w:t>
       </w:r>
+      <w:bookmarkEnd w:id="8"/>
     </w:p>
     <w:p>
       <w:pPr>
@@ -598,7 +1864,7 @@
     </w:p>
     <w:tbl>
       <w:tblPr>
-        <w:tblStyle w:val="TableGrid"/>
+        <w:tblStyle w:val="Tabel-Gitter"/>
         <w:tblW w:w="0" w:type="auto"/>
         <w:tblLook w:val="04A0" w:firstRow="1" w:lastRow="0" w:firstColumn="1" w:lastColumn="0" w:noHBand="0" w:noVBand="1"/>
       </w:tblPr>
@@ -796,7 +2062,19 @@
               <w:rPr>
                 <w:lang w:val="da-DK"/>
               </w:rPr>
-              <w:t>12/</w:t>
+              <w:t>1</w:t>
+            </w:r>
+            <w:r>
+              <w:rPr>
+                <w:lang w:val="da-DK"/>
+              </w:rPr>
+              <w:t>6</w:t>
+            </w:r>
+            <w:r>
+              <w:rPr>
+                <w:lang w:val="da-DK"/>
+              </w:rPr>
+              <w:t>/</w:t>
             </w:r>
             <w:r>
               <w:rPr>
@@ -817,17 +2095,19 @@
     </w:p>
     <w:p>
       <w:pPr>
-        <w:pStyle w:val="Heading1"/>
-        <w:rPr>
-          <w:lang w:val="da-DK"/>
-        </w:rPr>
-      </w:pPr>
+        <w:pStyle w:val="Overskrift1"/>
+        <w:rPr>
+          <w:lang w:val="da-DK"/>
+        </w:rPr>
+      </w:pPr>
+      <w:bookmarkStart w:id="9" w:name="_Toc156317845"/>
       <w:r>
         <w:rPr>
           <w:lang w:val="da-DK"/>
         </w:rPr>
         <w:t>Github</w:t>
       </w:r>
+      <w:bookmarkEnd w:id="9"/>
     </w:p>
     <w:p>
       <w:pPr>
@@ -857,9 +2137,33 @@
         <w:rPr>
           <w:lang w:val="da-DK"/>
         </w:rPr>
-        <w:t xml:space="preserve">min Github account, så den bliver nemmere at tilgå: </w:t>
-      </w:r>
-      <w:hyperlink r:id="rId10" w:history="1">
+        <w:t xml:space="preserve">min Github </w:t>
+      </w:r>
+      <w:r>
+        <w:rPr>
+          <w:lang w:val="da-DK"/>
+        </w:rPr>
+        <w:t>konto</w:t>
+      </w:r>
+      <w:r>
+        <w:rPr>
+          <w:lang w:val="da-DK"/>
+        </w:rPr>
+        <w:t xml:space="preserve">, så den </w:t>
+      </w:r>
+      <w:r>
+        <w:rPr>
+          <w:lang w:val="da-DK"/>
+        </w:rPr>
+        <w:t xml:space="preserve">er </w:t>
+      </w:r>
+      <w:r>
+        <w:rPr>
+          <w:lang w:val="da-DK"/>
+        </w:rPr>
+        <w:t xml:space="preserve">nem at tilgå: </w:t>
+      </w:r>
+      <w:hyperlink r:id="rId14" w:history="1">
         <w:r>
           <w:rPr>
             <w:rStyle w:val="Hyperlink"/>
@@ -878,51 +2182,169 @@
     </w:p>
     <w:p>
       <w:pPr>
-        <w:pStyle w:val="Heading1"/>
-        <w:rPr>
-          <w:lang w:val="da-DK"/>
-        </w:rPr>
-      </w:pPr>
+        <w:pStyle w:val="Overskrift1"/>
+        <w:rPr>
+          <w:lang w:val="da-DK"/>
+        </w:rPr>
+      </w:pPr>
+      <w:bookmarkStart w:id="10" w:name="_Toc156317846"/>
       <w:r>
         <w:rPr>
           <w:lang w:val="da-DK"/>
         </w:rPr>
         <w:t>Flowchart</w:t>
       </w:r>
-    </w:p>
-    <w:p>
-      <w:pPr>
-        <w:rPr>
-          <w:lang w:val="da-DK"/>
-        </w:rPr>
-      </w:pPr>
-      <w:r>
-        <w:rPr>
-          <w:lang w:val="da-DK"/>
-        </w:rPr>
-        <w:t>Herunder ses et diagram for hele programmets forløb, når det startes til det lukkes ned. Dette gøres for at give et nemt overblik over</w:t>
-      </w:r>
-      <w:r>
-        <w:rPr>
-          <w:lang w:val="da-DK"/>
-        </w:rPr>
-        <w:t>, hvordan programmet fungerer og forløber.</w:t>
-      </w:r>
-    </w:p>
-    <w:p>
-      <w:pPr>
-        <w:rPr>
-          <w:lang w:val="da-DK"/>
-        </w:rPr>
-      </w:pPr>
-      <w:r>
-        <w:rPr>
+      <w:bookmarkEnd w:id="10"/>
+    </w:p>
+    <w:p>
+      <w:pPr>
+        <w:rPr>
+          <w:lang w:val="da-DK"/>
+        </w:rPr>
+      </w:pPr>
+      <w:r>
+        <w:rPr>
+          <w:noProof/>
+        </w:rPr>
+        <mc:AlternateContent>
+          <mc:Choice Requires="wps">
+            <w:drawing>
+              <wp:anchor distT="0" distB="0" distL="114300" distR="114300" simplePos="0" relativeHeight="251662336" behindDoc="0" locked="0" layoutInCell="1" allowOverlap="1" wp14:anchorId="45AB7DE0" wp14:editId="32F39B26">
+                <wp:simplePos x="0" y="0"/>
+                <wp:positionH relativeFrom="column">
+                  <wp:posOffset>-393700</wp:posOffset>
+                </wp:positionH>
+                <wp:positionV relativeFrom="paragraph">
+                  <wp:posOffset>3677920</wp:posOffset>
+                </wp:positionV>
+                <wp:extent cx="6518275" cy="635"/>
+                <wp:effectExtent l="0" t="0" r="0" b="0"/>
+                <wp:wrapSquare wrapText="bothSides"/>
+                <wp:docPr id="1739821188" name="Tekstfelt 1"/>
+                <wp:cNvGraphicFramePr/>
+                <a:graphic xmlns:a="http://schemas.openxmlformats.org/drawingml/2006/main">
+                  <a:graphicData uri="http://schemas.microsoft.com/office/word/2010/wordprocessingShape">
+                    <wps:wsp>
+                      <wps:cNvSpPr txBox="1"/>
+                      <wps:spPr>
+                        <a:xfrm>
+                          <a:off x="0" y="0"/>
+                          <a:ext cx="6518275" cy="635"/>
+                        </a:xfrm>
+                        <a:prstGeom prst="rect">
+                          <a:avLst/>
+                        </a:prstGeom>
+                        <a:solidFill>
+                          <a:prstClr val="white"/>
+                        </a:solidFill>
+                        <a:ln>
+                          <a:noFill/>
+                        </a:ln>
+                      </wps:spPr>
+                      <wps:txbx>
+                        <w:txbxContent>
+                          <w:p>
+                            <w:pPr>
+                              <w:pStyle w:val="Billedtekst"/>
+                              <w:rPr>
+                                <w:noProof/>
+                                <w:sz w:val="22"/>
+                                <w:szCs w:val="22"/>
+                              </w:rPr>
+                            </w:pPr>
+                            <w:r>
+                              <w:t xml:space="preserve">Figur </w:t>
+                            </w:r>
+                            <w:fldSimple w:instr=" SEQ Figur \* ARABIC ">
+                              <w:r>
+                                <w:rPr>
+                                  <w:noProof/>
+                                </w:rPr>
+                                <w:t>1</w:t>
+                              </w:r>
+                            </w:fldSimple>
+                            <w:r>
+                              <w:rPr>
+                                <w:lang w:val="da-DK"/>
+                              </w:rPr>
+                              <w:t>: Flowchart</w:t>
+                            </w:r>
+                          </w:p>
+                        </w:txbxContent>
+                      </wps:txbx>
+                      <wps:bodyPr rot="0" spcFirstLastPara="0" vertOverflow="overflow" horzOverflow="overflow" vert="horz" wrap="square" lIns="0" tIns="0" rIns="0" bIns="0" numCol="1" spcCol="0" rtlCol="0" fromWordArt="0" anchor="t" anchorCtr="0" forceAA="0" compatLnSpc="1">
+                        <a:prstTxWarp prst="textNoShape">
+                          <a:avLst/>
+                        </a:prstTxWarp>
+                        <a:spAutoFit/>
+                      </wps:bodyPr>
+                    </wps:wsp>
+                  </a:graphicData>
+                </a:graphic>
+              </wp:anchor>
+            </w:drawing>
+          </mc:Choice>
+          <mc:Fallback>
+            <w:pict>
+              <v:shapetype w14:anchorId="45AB7DE0" id="_x0000_t202" coordsize="21600,21600" o:spt="202" path="m,l,21600r21600,l21600,xe">
+                <v:stroke joinstyle="miter"/>
+                <v:path gradientshapeok="t" o:connecttype="rect"/>
+              </v:shapetype>
+              <v:shape id="Tekstfelt 1" o:spid="_x0000_s1026" type="#_x0000_t202" style="position:absolute;margin-left:-31pt;margin-top:289.6pt;width:513.25pt;height:.05pt;z-index:251662336;visibility:visible;mso-wrap-style:square;mso-wrap-distance-left:9pt;mso-wrap-distance-top:0;mso-wrap-distance-right:9pt;mso-wrap-distance-bottom:0;mso-position-horizontal:absolute;mso-position-horizontal-relative:text;mso-position-vertical:absolute;mso-position-vertical-relative:text;v-text-anchor:top" o:gfxdata="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" stroked="f">
+                <v:textbox style="mso-fit-shape-to-text:t" inset="0,0,0,0">
+                  <w:txbxContent>
+                    <w:p>
+                      <w:pPr>
+                        <w:pStyle w:val="Billedtekst"/>
+                        <w:rPr>
+                          <w:noProof/>
+                          <w:sz w:val="22"/>
+                          <w:szCs w:val="22"/>
+                        </w:rPr>
+                      </w:pPr>
+                      <w:r>
+                        <w:t xml:space="preserve">Figur </w:t>
+                      </w:r>
+                      <w:fldSimple w:instr=" SEQ Figur \* ARABIC ">
+                        <w:r>
+                          <w:rPr>
+                            <w:noProof/>
+                          </w:rPr>
+                          <w:t>1</w:t>
+                        </w:r>
+                      </w:fldSimple>
+                      <w:r>
+                        <w:rPr>
+                          <w:lang w:val="da-DK"/>
+                        </w:rPr>
+                        <w:t>: Flowchart</w:t>
+                      </w:r>
+                    </w:p>
+                  </w:txbxContent>
+                </v:textbox>
+                <w10:wrap type="square"/>
+              </v:shape>
+            </w:pict>
+          </mc:Fallback>
+        </mc:AlternateContent>
+      </w:r>
+      <w:r>
+        <w:rPr>
+          <w:noProof/>
           <w:lang w:val="da-DK"/>
         </w:rPr>
         <w:drawing>
-          <wp:inline distT="0" distB="0" distL="0" distR="0" wp14:anchorId="0FC13E58" wp14:editId="68BD551C">
-            <wp:extent cx="5680710" cy="2742565"/>
-            <wp:effectExtent l="0" t="0" r="0" b="635"/>
+          <wp:anchor distT="0" distB="0" distL="114300" distR="114300" simplePos="0" relativeHeight="251659264" behindDoc="0" locked="0" layoutInCell="1" allowOverlap="1" wp14:anchorId="0FC13E58" wp14:editId="3A89A2E0">
+            <wp:simplePos x="0" y="0"/>
+            <wp:positionH relativeFrom="margin">
+              <wp:align>center</wp:align>
+            </wp:positionH>
+            <wp:positionV relativeFrom="paragraph">
+              <wp:posOffset>474240</wp:posOffset>
+            </wp:positionV>
+            <wp:extent cx="6518275" cy="3147060"/>
+            <wp:effectExtent l="0" t="0" r="0" b="0"/>
+            <wp:wrapSquare wrapText="bothSides"/>
             <wp:docPr id="1051999353" name="Picture 1" descr="A diagram of a diagram&#10;&#10;Description automatically generated"/>
             <wp:cNvGraphicFramePr>
               <a:graphicFrameLocks xmlns:a="http://schemas.openxmlformats.org/drawingml/2006/main" noChangeAspect="1"/>
@@ -935,14 +2357,20 @@
                     <pic:cNvPicPr/>
                   </pic:nvPicPr>
                   <pic:blipFill rotWithShape="1">
-                    <a:blip r:embed="rId11"/>
+                    <a:blip r:embed="rId15">
+                      <a:extLst>
+                        <a:ext uri="{28A0092B-C50C-407E-A947-70E740481C1C}">
+                          <a14:useLocalDpi xmlns:a14="http://schemas.microsoft.com/office/drawing/2010/main" val="0"/>
+                        </a:ext>
+                      </a:extLst>
+                    </a:blip>
                     <a:srcRect l="886" t="4426"/>
                     <a:stretch/>
                   </pic:blipFill>
                   <pic:spPr bwMode="auto">
                     <a:xfrm>
                       <a:off x="0" y="0"/>
-                      <a:ext cx="5680710" cy="2742565"/>
+                      <a:ext cx="6518275" cy="3147060"/>
                     </a:xfrm>
                     <a:prstGeom prst="rect">
                       <a:avLst/>
@@ -959,13 +2387,38 @@
                 </pic:pic>
               </a:graphicData>
             </a:graphic>
-          </wp:inline>
+            <wp14:sizeRelH relativeFrom="margin">
+              <wp14:pctWidth>0</wp14:pctWidth>
+            </wp14:sizeRelH>
+            <wp14:sizeRelV relativeFrom="margin">
+              <wp14:pctHeight>0</wp14:pctHeight>
+            </wp14:sizeRelV>
+          </wp:anchor>
         </w:drawing>
       </w:r>
-    </w:p>
-    <w:p>
-      <w:pPr>
-        <w:pStyle w:val="Heading1"/>
+      <w:r>
+        <w:rPr>
+          <w:lang w:val="da-DK"/>
+        </w:rPr>
+        <w:t>Herunder ses et diagram for hele programmets forløb, når det startes til det lukkes ned. Dette gøres for at give et nemt overblik over</w:t>
+      </w:r>
+      <w:r>
+        <w:rPr>
+          <w:lang w:val="da-DK"/>
+        </w:rPr>
+        <w:t>, hvordan programmet fungerer og forløber.</w:t>
+      </w:r>
+    </w:p>
+    <w:p>
+      <w:pPr>
+        <w:rPr>
+          <w:lang w:val="da-DK"/>
+        </w:rPr>
+      </w:pPr>
+    </w:p>
+    <w:p>
+      <w:pPr>
+        <w:pStyle w:val="Overskrift1"/>
         <w:rPr>
           <w:lang w:val="da-DK"/>
         </w:rPr>
@@ -990,29 +2443,164 @@
     </w:p>
     <w:p>
       <w:pPr>
-        <w:pStyle w:val="Heading1"/>
-        <w:rPr>
-          <w:lang w:val="da-DK"/>
-        </w:rPr>
-      </w:pPr>
+        <w:pStyle w:val="Overskrift1"/>
+        <w:rPr>
+          <w:lang w:val="da-DK"/>
+        </w:rPr>
+      </w:pPr>
+      <w:bookmarkStart w:id="11" w:name="_Toc156317847"/>
       <w:r>
         <w:rPr>
           <w:lang w:val="da-DK"/>
         </w:rPr>
         <w:lastRenderedPageBreak/>
+        <w:t>UML-Diagram</w:t>
+      </w:r>
+      <w:bookmarkEnd w:id="11"/>
+    </w:p>
+    <w:p>
+      <w:pPr>
+        <w:rPr>
+          <w:lang w:val="da-DK"/>
+        </w:rPr>
+      </w:pPr>
+      <w:r>
+        <w:rPr>
+          <w:noProof/>
+        </w:rPr>
+        <mc:AlternateContent>
+          <mc:Choice Requires="wps">
+            <w:drawing>
+              <wp:anchor distT="0" distB="0" distL="114300" distR="114300" simplePos="0" relativeHeight="251664384" behindDoc="0" locked="0" layoutInCell="1" allowOverlap="1" wp14:anchorId="4BC32CF7" wp14:editId="7E8A5FC3">
+                <wp:simplePos x="0" y="0"/>
+                <wp:positionH relativeFrom="column">
+                  <wp:posOffset>-243205</wp:posOffset>
+                </wp:positionH>
+                <wp:positionV relativeFrom="paragraph">
+                  <wp:posOffset>6522085</wp:posOffset>
+                </wp:positionV>
+                <wp:extent cx="6217920" cy="635"/>
+                <wp:effectExtent l="0" t="0" r="0" b="0"/>
+                <wp:wrapSquare wrapText="bothSides"/>
+                <wp:docPr id="1659305259" name="Tekstfelt 1"/>
+                <wp:cNvGraphicFramePr/>
+                <a:graphic xmlns:a="http://schemas.openxmlformats.org/drawingml/2006/main">
+                  <a:graphicData uri="http://schemas.microsoft.com/office/word/2010/wordprocessingShape">
+                    <wps:wsp>
+                      <wps:cNvSpPr txBox="1"/>
+                      <wps:spPr>
+                        <a:xfrm>
+                          <a:off x="0" y="0"/>
+                          <a:ext cx="6217920" cy="635"/>
+                        </a:xfrm>
+                        <a:prstGeom prst="rect">
+                          <a:avLst/>
+                        </a:prstGeom>
+                        <a:solidFill>
+                          <a:prstClr val="white"/>
+                        </a:solidFill>
+                        <a:ln>
+                          <a:noFill/>
+                        </a:ln>
+                      </wps:spPr>
+                      <wps:txbx>
+                        <w:txbxContent>
+                          <w:p>
+                            <w:pPr>
+                              <w:pStyle w:val="Billedtekst"/>
+                              <w:rPr>
+                                <w:sz w:val="22"/>
+                                <w:szCs w:val="22"/>
+                              </w:rPr>
+                            </w:pPr>
+                            <w:r>
+                              <w:t xml:space="preserve">Figur </w:t>
+                            </w:r>
+                            <w:fldSimple w:instr=" SEQ Figur \* ARABIC ">
+                              <w:r>
+                                <w:rPr>
+                                  <w:noProof/>
+                                </w:rPr>
+                                <w:t>2</w:t>
+                              </w:r>
+                            </w:fldSimple>
+                            <w:r>
+                              <w:rPr>
+                                <w:lang w:val="da-DK"/>
+                              </w:rPr>
+                              <w:t>: UML-Diagram</w:t>
+                            </w:r>
+                          </w:p>
+                        </w:txbxContent>
+                      </wps:txbx>
+                      <wps:bodyPr rot="0" spcFirstLastPara="0" vertOverflow="overflow" horzOverflow="overflow" vert="horz" wrap="square" lIns="0" tIns="0" rIns="0" bIns="0" numCol="1" spcCol="0" rtlCol="0" fromWordArt="0" anchor="t" anchorCtr="0" forceAA="0" compatLnSpc="1">
+                        <a:prstTxWarp prst="textNoShape">
+                          <a:avLst/>
+                        </a:prstTxWarp>
+                        <a:spAutoFit/>
+                      </wps:bodyPr>
+                    </wps:wsp>
+                  </a:graphicData>
+                </a:graphic>
+              </wp:anchor>
+            </w:drawing>
+          </mc:Choice>
+          <mc:Fallback>
+            <w:pict>
+              <v:shape w14:anchorId="4BC32CF7" id="_x0000_s1027" type="#_x0000_t202" style="position:absolute;margin-left:-19.15pt;margin-top:513.55pt;width:489.6pt;height:.05pt;z-index:251664384;visibility:visible;mso-wrap-style:square;mso-wrap-distance-left:9pt;mso-wrap-distance-top:0;mso-wrap-distance-right:9pt;mso-wrap-distance-bottom:0;mso-position-horizontal:absolute;mso-position-horizontal-relative:text;mso-position-vertical:absolute;mso-position-vertical-relative:text;v-text-anchor:top" o:gfxdata="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" stroked="f">
+                <v:textbox style="mso-fit-shape-to-text:t" inset="0,0,0,0">
+                  <w:txbxContent>
+                    <w:p>
+                      <w:pPr>
+                        <w:pStyle w:val="Billedtekst"/>
+                        <w:rPr>
+                          <w:sz w:val="22"/>
+                          <w:szCs w:val="22"/>
+                        </w:rPr>
+                      </w:pPr>
+                      <w:r>
+                        <w:t xml:space="preserve">Figur </w:t>
+                      </w:r>
+                      <w:fldSimple w:instr=" SEQ Figur \* ARABIC ">
+                        <w:r>
+                          <w:rPr>
+                            <w:noProof/>
+                          </w:rPr>
+                          <w:t>2</w:t>
+                        </w:r>
+                      </w:fldSimple>
+                      <w:r>
+                        <w:rPr>
+                          <w:lang w:val="da-DK"/>
+                        </w:rPr>
+                        <w:t>: UML-Diagram</w:t>
+                      </w:r>
+                    </w:p>
+                  </w:txbxContent>
+                </v:textbox>
+                <w10:wrap type="square"/>
+              </v:shape>
+            </w:pict>
+          </mc:Fallback>
+        </mc:AlternateContent>
+      </w:r>
+      <w:r>
+        <w:rPr>
+          <w:lang w:val="da-DK"/>
+        </w:rPr>
         <w:drawing>
-          <wp:anchor distT="0" distB="0" distL="114300" distR="114300" simplePos="0" relativeHeight="251658240" behindDoc="0" locked="0" layoutInCell="1" allowOverlap="1" wp14:anchorId="4068FC7A" wp14:editId="4C9E9F83">
+          <wp:anchor distT="0" distB="0" distL="114300" distR="114300" simplePos="0" relativeHeight="251660288" behindDoc="0" locked="0" layoutInCell="1" allowOverlap="1" wp14:anchorId="109C6F06" wp14:editId="3DBB2E93">
             <wp:simplePos x="0" y="0"/>
             <wp:positionH relativeFrom="margin">
-              <wp:align>right</wp:align>
+              <wp:align>center</wp:align>
             </wp:positionH>
             <wp:positionV relativeFrom="paragraph">
-              <wp:posOffset>6350</wp:posOffset>
+              <wp:posOffset>668046</wp:posOffset>
             </wp:positionV>
-            <wp:extent cx="2644369" cy="5867908"/>
-            <wp:effectExtent l="0" t="0" r="3810" b="0"/>
+            <wp:extent cx="6217920" cy="5797008"/>
+            <wp:effectExtent l="0" t="0" r="0" b="0"/>
             <wp:wrapSquare wrapText="bothSides"/>
-            <wp:docPr id="73940162" name="Picture 1" descr="A screen shot of a computer&#10;&#10;Description automatically generated"/>
+            <wp:docPr id="1098263255" name="Billede 1" descr="Et billede, der indeholder tekst, skærmbillede, Font/skrifttype, Tryk&#10;&#10;Automatisk genereret beskrivelse"/>
             <wp:cNvGraphicFramePr>
               <a:graphicFrameLocks xmlns:a="http://schemas.openxmlformats.org/drawingml/2006/main" noChangeAspect="1"/>
             </wp:cNvGraphicFramePr>
@@ -1020,11 +2608,11 @@
               <a:graphicData uri="http://schemas.openxmlformats.org/drawingml/2006/picture">
                 <pic:pic xmlns:pic="http://schemas.openxmlformats.org/drawingml/2006/picture">
                   <pic:nvPicPr>
-                    <pic:cNvPr id="73940162" name="Picture 1" descr="A screen shot of a computer&#10;&#10;Description automatically generated"/>
+                    <pic:cNvPr id="1098263255" name="Billede 1" descr="Et billede, der indeholder tekst, skærmbillede, Font/skrifttype, Tryk&#10;&#10;Automatisk genereret beskrivelse"/>
                     <pic:cNvPicPr/>
                   </pic:nvPicPr>
                   <pic:blipFill>
-                    <a:blip r:embed="rId12">
+                    <a:blip r:embed="rId16">
                       <a:extLst>
                         <a:ext uri="{28A0092B-C50C-407E-A947-70E740481C1C}">
                           <a14:useLocalDpi xmlns:a14="http://schemas.microsoft.com/office/drawing/2010/main" val="0"/>
@@ -1038,7 +2626,7 @@
                   <pic:spPr>
                     <a:xfrm>
                       <a:off x="0" y="0"/>
-                      <a:ext cx="2644369" cy="5867908"/>
+                      <a:ext cx="6217920" cy="5797008"/>
                     </a:xfrm>
                     <a:prstGeom prst="rect">
                       <a:avLst/>
@@ -1054,57 +2642,550 @@
         <w:rPr>
           <w:lang w:val="da-DK"/>
         </w:rPr>
-        <w:t>UML-Diagram</w:t>
-      </w:r>
-    </w:p>
-    <w:p>
-      <w:pPr>
-        <w:rPr>
-          <w:lang w:val="da-DK"/>
-        </w:rPr>
-      </w:pPr>
-      <w:r>
-        <w:rPr>
-          <w:lang w:val="da-DK"/>
-        </w:rPr>
         <w:t xml:space="preserve">Programmet er konstrueret </w:t>
       </w:r>
       <w:r>
         <w:rPr>
           <w:lang w:val="da-DK"/>
         </w:rPr>
-        <w:t xml:space="preserve">med kun </w:t>
-      </w:r>
-      <w:r>
-        <w:rPr>
-          <w:lang w:val="da-DK"/>
-        </w:rPr>
-        <w:t>én klasse</w:t>
-      </w:r>
-      <w:r>
-        <w:rPr>
-          <w:lang w:val="da-DK"/>
-        </w:rPr>
-        <w:t>, hvilket betyder, at UML-Diagrammet kun består af en boks. Den ene klasse hedder ”Vejrstation” og står for alle programmets funktioner.</w:t>
-      </w:r>
-      <w:r>
-        <w:rPr>
-          <w:lang w:val="da-DK"/>
-        </w:rPr>
-        <w:t xml:space="preserve"> UML-Diagrammet ses til højre:</w:t>
-      </w:r>
-    </w:p>
-    <w:p>
-      <w:pPr>
-        <w:rPr>
-          <w:lang w:val="da-DK"/>
-        </w:rPr>
-      </w:pPr>
+        <w:t xml:space="preserve">fra fire </w:t>
+      </w:r>
+      <w:r>
+        <w:rPr>
+          <w:lang w:val="da-DK"/>
+        </w:rPr>
+        <w:t>klasse</w:t>
+      </w:r>
+      <w:r>
+        <w:rPr>
+          <w:lang w:val="da-DK"/>
+        </w:rPr>
+        <w:t>r</w:t>
+      </w:r>
+      <w:r>
+        <w:rPr>
+          <w:lang w:val="da-DK"/>
+        </w:rPr>
+        <w:t>, hvor superklassen er P</w:t>
+      </w:r>
+      <w:r>
+        <w:rPr>
+          <w:lang w:val="da-DK"/>
+        </w:rPr>
+        <w:t>A</w:t>
+      </w:r>
+      <w:r>
+        <w:rPr>
+          <w:lang w:val="da-DK"/>
+        </w:rPr>
+        <w:t>pplet</w:t>
+      </w:r>
+      <w:r>
+        <w:rPr>
+          <w:lang w:val="da-DK"/>
+        </w:rPr>
+        <w:t>, proccesing’s klasse</w:t>
+      </w:r>
+      <w:r>
+        <w:rPr>
+          <w:lang w:val="da-DK"/>
+        </w:rPr>
+        <w:t>.</w:t>
+      </w:r>
+      <w:r>
+        <w:rPr>
+          <w:lang w:val="da-DK"/>
+        </w:rPr>
+        <w:t xml:space="preserve"> </w:t>
+      </w:r>
+      <w:r>
+        <w:rPr>
+          <w:lang w:val="da-DK"/>
+        </w:rPr>
+        <w:t>UML-Diagrammet</w:t>
+      </w:r>
+      <w:r>
+        <w:rPr>
+          <w:lang w:val="da-DK"/>
+        </w:rPr>
+        <w:t xml:space="preserve">s formål er at give et overskueligt overblik over programmets variable og metoder. Diagrammet </w:t>
+      </w:r>
+      <w:r>
+        <w:rPr>
+          <w:lang w:val="da-DK"/>
+        </w:rPr>
+        <w:t xml:space="preserve">ses til </w:t>
+      </w:r>
+      <w:r>
+        <w:rPr>
+          <w:lang w:val="da-DK"/>
+        </w:rPr>
+        <w:t>nedenunder</w:t>
+      </w:r>
+      <w:r>
+        <w:rPr>
+          <w:lang w:val="da-DK"/>
+        </w:rPr>
+        <w:t>:</w:t>
+      </w:r>
+    </w:p>
+    <w:p>
+      <w:pPr>
+        <w:rPr>
+          <w:lang w:val="da-DK"/>
+        </w:rPr>
+      </w:pPr>
+    </w:p>
+    <w:p>
+      <w:pPr>
+        <w:rPr>
+          <w:lang w:val="da-DK"/>
+        </w:rPr>
+      </w:pPr>
+      <w:r>
+        <w:rPr>
+          <w:lang w:val="da-DK"/>
+        </w:rPr>
+        <w:br w:type="page"/>
+      </w:r>
+    </w:p>
+    <w:p>
+      <w:pPr>
+        <w:pStyle w:val="Overskrift1"/>
+        <w:rPr>
+          <w:lang w:val="da-DK"/>
+        </w:rPr>
+      </w:pPr>
+      <w:bookmarkStart w:id="12" w:name="_Toc156317848"/>
+      <w:r>
+        <w:rPr>
+          <w:lang w:val="da-DK"/>
+        </w:rPr>
+        <w:lastRenderedPageBreak/>
+        <w:t>Test af programmet</w:t>
+      </w:r>
+      <w:bookmarkEnd w:id="12"/>
+    </w:p>
+    <w:p>
+      <w:pPr>
+        <w:rPr>
+          <w:lang w:val="da-DK"/>
+        </w:rPr>
+      </w:pPr>
+      <w:r>
+        <w:rPr>
+          <w:lang w:val="da-DK"/>
+        </w:rPr>
+        <w:t>I dette afsnit tester vi programmets funktionsdygtighed, for at få at se om det virker efter kravene.</w:t>
+      </w:r>
+    </w:p>
+    <w:p>
+      <w:pPr>
+        <w:keepNext/>
+      </w:pPr>
+      <w:r>
+        <w:rPr>
+          <w:lang w:val="da-DK"/>
+        </w:rPr>
+        <w:drawing>
+          <wp:inline distT="0" distB="0" distL="0" distR="0" wp14:anchorId="3821897E" wp14:editId="79A4875A">
+            <wp:extent cx="1619476" cy="885949"/>
+            <wp:effectExtent l="0" t="0" r="0" b="9525"/>
+            <wp:docPr id="1239880278" name="Billede 1" descr="Et billede, der indeholder skærmbillede, tekst, Font/skrifttype, design&#10;&#10;Automatisk genereret beskrivelse"/>
+            <wp:cNvGraphicFramePr>
+              <a:graphicFrameLocks xmlns:a="http://schemas.openxmlformats.org/drawingml/2006/main" noChangeAspect="1"/>
+            </wp:cNvGraphicFramePr>
+            <a:graphic xmlns:a="http://schemas.openxmlformats.org/drawingml/2006/main">
+              <a:graphicData uri="http://schemas.openxmlformats.org/drawingml/2006/picture">
+                <pic:pic xmlns:pic="http://schemas.openxmlformats.org/drawingml/2006/picture">
+                  <pic:nvPicPr>
+                    <pic:cNvPr id="1239880278" name="Billede 1" descr="Et billede, der indeholder skærmbillede, tekst, Font/skrifttype, design&#10;&#10;Automatisk genereret beskrivelse"/>
+                    <pic:cNvPicPr/>
+                  </pic:nvPicPr>
+                  <pic:blipFill>
+                    <a:blip r:embed="rId17"/>
+                    <a:stretch>
+                      <a:fillRect/>
+                    </a:stretch>
+                  </pic:blipFill>
+                  <pic:spPr>
+                    <a:xfrm>
+                      <a:off x="0" y="0"/>
+                      <a:ext cx="1619476" cy="885949"/>
+                    </a:xfrm>
+                    <a:prstGeom prst="rect">
+                      <a:avLst/>
+                    </a:prstGeom>
+                  </pic:spPr>
+                </pic:pic>
+              </a:graphicData>
+            </a:graphic>
+          </wp:inline>
+        </w:drawing>
+      </w:r>
+    </w:p>
+    <w:p>
+      <w:pPr>
+        <w:pStyle w:val="Billedtekst"/>
+        <w:rPr>
+          <w:lang w:val="da-DK"/>
+        </w:rPr>
+      </w:pPr>
+      <w:r>
+        <w:t xml:space="preserve">Trin </w:t>
+      </w:r>
+      <w:fldSimple w:instr=" SEQ Trin \* ARABIC ">
+        <w:r>
+          <w:rPr>
+            <w:noProof/>
+          </w:rPr>
+          <w:t>1</w:t>
+        </w:r>
+      </w:fldSimple>
+      <w:r>
+        <w:rPr>
+          <w:lang w:val="da-DK"/>
+        </w:rPr>
+        <w:t>: Programmet køres</w:t>
+      </w:r>
+    </w:p>
+    <w:p>
+      <w:pPr>
+        <w:keepNext/>
+      </w:pPr>
+      <w:r>
+        <w:rPr>
+          <w:lang w:val="da-DK"/>
+        </w:rPr>
+        <w:drawing>
+          <wp:inline distT="0" distB="0" distL="0" distR="0" wp14:anchorId="5C04DCCB" wp14:editId="41974CC9">
+            <wp:extent cx="2086266" cy="238158"/>
+            <wp:effectExtent l="0" t="0" r="9525" b="9525"/>
+            <wp:docPr id="183977363" name="Billede 1"/>
+            <wp:cNvGraphicFramePr>
+              <a:graphicFrameLocks xmlns:a="http://schemas.openxmlformats.org/drawingml/2006/main" noChangeAspect="1"/>
+            </wp:cNvGraphicFramePr>
+            <a:graphic xmlns:a="http://schemas.openxmlformats.org/drawingml/2006/main">
+              <a:graphicData uri="http://schemas.openxmlformats.org/drawingml/2006/picture">
+                <pic:pic xmlns:pic="http://schemas.openxmlformats.org/drawingml/2006/picture">
+                  <pic:nvPicPr>
+                    <pic:cNvPr id="183977363" name=""/>
+                    <pic:cNvPicPr/>
+                  </pic:nvPicPr>
+                  <pic:blipFill>
+                    <a:blip r:embed="rId18"/>
+                    <a:stretch>
+                      <a:fillRect/>
+                    </a:stretch>
+                  </pic:blipFill>
+                  <pic:spPr>
+                    <a:xfrm>
+                      <a:off x="0" y="0"/>
+                      <a:ext cx="2086266" cy="238158"/>
+                    </a:xfrm>
+                    <a:prstGeom prst="rect">
+                      <a:avLst/>
+                    </a:prstGeom>
+                  </pic:spPr>
+                </pic:pic>
+              </a:graphicData>
+            </a:graphic>
+          </wp:inline>
+        </w:drawing>
+      </w:r>
+    </w:p>
+    <w:p>
+      <w:pPr>
+        <w:pStyle w:val="Billedtekst"/>
+        <w:rPr>
+          <w:lang w:val="da-DK"/>
+        </w:rPr>
+      </w:pPr>
+      <w:r>
+        <w:t xml:space="preserve">Trin </w:t>
+      </w:r>
+      <w:fldSimple w:instr=" SEQ Trin \* ARABIC ">
+        <w:r>
+          <w:rPr>
+            <w:noProof/>
+          </w:rPr>
+          <w:t>2</w:t>
+        </w:r>
+      </w:fldSimple>
+      <w:r>
+        <w:rPr>
+          <w:lang w:val="da-DK"/>
+        </w:rPr>
+        <w:t>: Man bliver bedt om at skrive et bynavn</w:t>
+      </w:r>
+    </w:p>
+    <w:p>
+      <w:pPr>
+        <w:keepNext/>
+      </w:pPr>
+      <w:r>
+        <w:rPr>
+          <w:lang w:val="da-DK"/>
+        </w:rPr>
+        <w:drawing>
+          <wp:inline distT="0" distB="0" distL="0" distR="0" wp14:anchorId="3F9CAB5D" wp14:editId="7866DC2F">
+            <wp:extent cx="1752845" cy="314369"/>
+            <wp:effectExtent l="0" t="0" r="0" b="9525"/>
+            <wp:docPr id="380939973" name="Billede 1"/>
+            <wp:cNvGraphicFramePr>
+              <a:graphicFrameLocks xmlns:a="http://schemas.openxmlformats.org/drawingml/2006/main" noChangeAspect="1"/>
+            </wp:cNvGraphicFramePr>
+            <a:graphic xmlns:a="http://schemas.openxmlformats.org/drawingml/2006/main">
+              <a:graphicData uri="http://schemas.openxmlformats.org/drawingml/2006/picture">
+                <pic:pic xmlns:pic="http://schemas.openxmlformats.org/drawingml/2006/picture">
+                  <pic:nvPicPr>
+                    <pic:cNvPr id="380939973" name=""/>
+                    <pic:cNvPicPr/>
+                  </pic:nvPicPr>
+                  <pic:blipFill>
+                    <a:blip r:embed="rId19"/>
+                    <a:stretch>
+                      <a:fillRect/>
+                    </a:stretch>
+                  </pic:blipFill>
+                  <pic:spPr>
+                    <a:xfrm>
+                      <a:off x="0" y="0"/>
+                      <a:ext cx="1752845" cy="314369"/>
+                    </a:xfrm>
+                    <a:prstGeom prst="rect">
+                      <a:avLst/>
+                    </a:prstGeom>
+                  </pic:spPr>
+                </pic:pic>
+              </a:graphicData>
+            </a:graphic>
+          </wp:inline>
+        </w:drawing>
+      </w:r>
+    </w:p>
+    <w:p>
+      <w:pPr>
+        <w:pStyle w:val="Billedtekst"/>
+        <w:rPr>
+          <w:lang w:val="da-DK"/>
+        </w:rPr>
+      </w:pPr>
+      <w:r>
+        <w:t xml:space="preserve">Trin </w:t>
+      </w:r>
+      <w:fldSimple w:instr=" SEQ Trin \* ARABIC ">
+        <w:r>
+          <w:rPr>
+            <w:noProof/>
+          </w:rPr>
+          <w:t>3</w:t>
+        </w:r>
+      </w:fldSimple>
+      <w:r>
+        <w:rPr>
+          <w:lang w:val="da-DK"/>
+        </w:rPr>
+        <w:t>: Bynavn skrives i konsollen, og programmet finder med det samme byens koordinater</w:t>
+      </w:r>
+    </w:p>
+    <w:p>
+      <w:pPr>
+        <w:keepNext/>
+      </w:pPr>
+      <w:r>
+        <w:drawing>
+          <wp:inline distT="0" distB="0" distL="0" distR="0" wp14:anchorId="0D81C863" wp14:editId="633F0BA7">
+            <wp:extent cx="4323283" cy="3231685"/>
+            <wp:effectExtent l="0" t="0" r="1270" b="6985"/>
+            <wp:docPr id="392720283" name="Billede 1" descr="Et billede, der indeholder tekst, sky, skærmbillede, udendørs&#10;&#10;Automatisk genereret beskrivelse"/>
+            <wp:cNvGraphicFramePr>
+              <a:graphicFrameLocks xmlns:a="http://schemas.openxmlformats.org/drawingml/2006/main" noChangeAspect="1"/>
+            </wp:cNvGraphicFramePr>
+            <a:graphic xmlns:a="http://schemas.openxmlformats.org/drawingml/2006/main">
+              <a:graphicData uri="http://schemas.openxmlformats.org/drawingml/2006/picture">
+                <pic:pic xmlns:pic="http://schemas.openxmlformats.org/drawingml/2006/picture">
+                  <pic:nvPicPr>
+                    <pic:cNvPr id="392720283" name="Billede 1" descr="Et billede, der indeholder tekst, sky, skærmbillede, udendørs&#10;&#10;Automatisk genereret beskrivelse"/>
+                    <pic:cNvPicPr/>
+                  </pic:nvPicPr>
+                  <pic:blipFill>
+                    <a:blip r:embed="rId20"/>
+                    <a:stretch>
+                      <a:fillRect/>
+                    </a:stretch>
+                  </pic:blipFill>
+                  <pic:spPr>
+                    <a:xfrm>
+                      <a:off x="0" y="0"/>
+                      <a:ext cx="4334696" cy="3240216"/>
+                    </a:xfrm>
+                    <a:prstGeom prst="rect">
+                      <a:avLst/>
+                    </a:prstGeom>
+                  </pic:spPr>
+                </pic:pic>
+              </a:graphicData>
+            </a:graphic>
+          </wp:inline>
+        </w:drawing>
+      </w:r>
+    </w:p>
+    <w:p>
+      <w:pPr>
+        <w:pStyle w:val="Billedtekst"/>
+        <w:rPr>
+          <w:lang w:val="da-DK"/>
+        </w:rPr>
+      </w:pPr>
+      <w:r>
+        <w:t xml:space="preserve">Trin </w:t>
+      </w:r>
+      <w:fldSimple w:instr=" SEQ Trin \* ARABIC ">
+        <w:r>
+          <w:rPr>
+            <w:noProof/>
+          </w:rPr>
+          <w:t>4</w:t>
+        </w:r>
+      </w:fldSimple>
+      <w:r>
+        <w:rPr>
+          <w:lang w:val="da-DK"/>
+        </w:rPr>
+        <w:t>: Der åbnes et vindue, som grafisk repræsenterer vejret i byen</w:t>
+      </w:r>
+    </w:p>
+    <w:p>
+      <w:pPr>
+        <w:rPr>
+          <w:lang w:val="da-DK"/>
+        </w:rPr>
+      </w:pPr>
+      <w:r>
+        <w:rPr>
+          <w:lang w:val="da-DK"/>
+        </w:rPr>
+        <w:t>Nu trykkes der på ’r’ for at restarte og finde en ny by.</w:t>
+      </w:r>
+    </w:p>
+    <w:p>
+      <w:pPr>
+        <w:keepNext/>
+      </w:pPr>
+      <w:r>
+        <w:rPr>
+          <w:lang w:val="da-DK"/>
+        </w:rPr>
+        <w:drawing>
+          <wp:inline distT="0" distB="0" distL="0" distR="0" wp14:anchorId="6A1108B9" wp14:editId="2A889533">
+            <wp:extent cx="1781424" cy="533474"/>
+            <wp:effectExtent l="0" t="0" r="9525" b="0"/>
+            <wp:docPr id="1628712108" name="Billede 1" descr="Et billede, der indeholder tekst, Font/skrifttype, skærmbillede, nummer/tal&#10;&#10;Automatisk genereret beskrivelse"/>
+            <wp:cNvGraphicFramePr>
+              <a:graphicFrameLocks xmlns:a="http://schemas.openxmlformats.org/drawingml/2006/main" noChangeAspect="1"/>
+            </wp:cNvGraphicFramePr>
+            <a:graphic xmlns:a="http://schemas.openxmlformats.org/drawingml/2006/main">
+              <a:graphicData uri="http://schemas.openxmlformats.org/drawingml/2006/picture">
+                <pic:pic xmlns:pic="http://schemas.openxmlformats.org/drawingml/2006/picture">
+                  <pic:nvPicPr>
+                    <pic:cNvPr id="1628712108" name="Billede 1" descr="Et billede, der indeholder tekst, Font/skrifttype, skærmbillede, nummer/tal&#10;&#10;Automatisk genereret beskrivelse"/>
+                    <pic:cNvPicPr/>
+                  </pic:nvPicPr>
+                  <pic:blipFill>
+                    <a:blip r:embed="rId21"/>
+                    <a:stretch>
+                      <a:fillRect/>
+                    </a:stretch>
+                  </pic:blipFill>
+                  <pic:spPr>
+                    <a:xfrm>
+                      <a:off x="0" y="0"/>
+                      <a:ext cx="1781424" cy="533474"/>
+                    </a:xfrm>
+                    <a:prstGeom prst="rect">
+                      <a:avLst/>
+                    </a:prstGeom>
+                  </pic:spPr>
+                </pic:pic>
+              </a:graphicData>
+            </a:graphic>
+          </wp:inline>
+        </w:drawing>
+      </w:r>
+    </w:p>
+    <w:p>
+      <w:pPr>
+        <w:pStyle w:val="Billedtekst"/>
+        <w:rPr>
+          <w:lang w:val="da-DK"/>
+        </w:rPr>
+      </w:pPr>
+      <w:r>
+        <w:t xml:space="preserve">Trin </w:t>
+      </w:r>
+      <w:fldSimple w:instr=" SEQ Trin \* ARABIC ">
+        <w:r>
+          <w:rPr>
+            <w:noProof/>
+          </w:rPr>
+          <w:t>5</w:t>
+        </w:r>
+      </w:fldSimple>
+      <w:r>
+        <w:rPr>
+          <w:lang w:val="da-DK"/>
+        </w:rPr>
+        <w:t>: Man kan nu skrive et nyt bynavn</w:t>
+      </w:r>
+    </w:p>
+    <w:p>
+      <w:pPr>
+        <w:rPr>
+          <w:lang w:val="da-DK"/>
+        </w:rPr>
+      </w:pPr>
+    </w:p>
+    <w:p>
+      <w:pPr>
+        <w:pStyle w:val="Overskrift1"/>
+        <w:rPr>
+          <w:lang w:val="da-DK"/>
+        </w:rPr>
+      </w:pPr>
+      <w:bookmarkStart w:id="13" w:name="_Toc156317849"/>
+      <w:r>
+        <w:rPr>
+          <w:lang w:val="da-DK"/>
+        </w:rPr>
+        <w:t>Konklusion</w:t>
+      </w:r>
+      <w:bookmarkEnd w:id="13"/>
+    </w:p>
+    <w:p>
+      <w:pPr>
+        <w:rPr>
+          <w:lang w:val="da-DK"/>
+        </w:rPr>
+      </w:pPr>
+      <w:r>
+        <w:rPr>
+          <w:lang w:val="da-DK"/>
+        </w:rPr>
+        <w:t xml:space="preserve">Vi kan ud fra testen se, at programmet opfylder </w:t>
+      </w:r>
+      <w:r>
+        <w:rPr>
+          <w:lang w:val="da-DK"/>
+        </w:rPr>
+        <w:t>alle kravene, og at programmet virker fejlfrit.</w:t>
+      </w:r>
     </w:p>
     <w:sectPr>
-      <w:headerReference w:type="default" r:id="rId13"/>
+      <w:footerReference w:type="default" r:id="rId22"/>
       <w:pgSz w:w="11906" w:h="16838"/>
       <w:pgMar w:top="1440" w:right="1440" w:bottom="1440" w:left="1440" w:header="708" w:footer="708" w:gutter="0"/>
+      <w:pgNumType w:start="1"/>
       <w:cols w:space="708"/>
       <w:docGrid w:linePitch="360"/>
     </w:sectPr>
@@ -1137,6 +3218,51 @@
 </w:endnotes>
 </file>
 
+<file path=word/footer1.xml><?xml version="1.0" encoding="utf-8"?>
+<w:ftr xmlns:wpc="http://schemas.microsoft.com/office/word/2010/wordprocessingCanvas" xmlns:cx="http://schemas.microsoft.com/office/drawing/2014/chartex" xmlns:cx1="http://schemas.microsoft.com/office/drawing/2015/9/8/chartex" xmlns:cx2="http://schemas.microsoft.com/office/drawing/2015/10/21/chartex" xmlns:cx3="http://schemas.microsoft.com/office/drawing/2016/5/9/chartex" xmlns:cx4="http://schemas.microsoft.com/office/drawing/2016/5/10/chartex" xmlns:cx5="http://schemas.microsoft.com/office/drawing/2016/5/11/chartex" xmlns:cx6="http://schemas.microsoft.com/office/drawing/2016/5/12/chartex" xmlns:cx7="http://schemas.microsoft.com/office/drawing/2016/5/13/chartex" xmlns:cx8="http://schemas.microsoft.com/office/drawing/2016/5/14/chartex" xmlns:mc="http://schemas.openxmlformats.org/markup-compatibility/2006" xmlns:aink="http://schemas.microsoft.com/office/drawing/2016/ink" xmlns:am3d="http://schemas.microsoft.com/office/drawing/2017/model3d" xmlns:o="urn:schemas-microsoft-com:office:office" xmlns:oel="http://schemas.microsoft.com/office/2019/extlst" xmlns:r="http://schemas.openxmlformats.org/officeDocument/2006/relationships" xmlns:m="http://schemas.openxmlformats.org/officeDocument/2006/math" xmlns:v="urn:schemas-microsoft-com:vml" xmlns:wp14="http://schemas.microsoft.com/office/word/2010/wordprocessingDrawing" xmlns:wp="http://schemas.openxmlformats.org/drawingml/2006/wordprocessingDrawing" xmlns:w10="urn:schemas-microsoft-com:office:word" xmlns:w="http://schemas.openxmlformats.org/wordprocessingml/2006/main" xmlns:w14="http://schemas.microsoft.com/office/word/2010/wordml" xmlns:w15="http://schemas.microsoft.com/office/word/2012/wordml" xmlns:w16cex="http://schemas.microsoft.com/office/word/2018/wordml/cex" xmlns:w16cid="http://schemas.microsoft.com/office/word/2016/wordml/cid" xmlns:w16="http://schemas.microsoft.com/office/word/2018/wordml" xmlns:w16sdtdh="http://schemas.microsoft.com/office/word/2020/wordml/sdtdatahash" xmlns:w16se="http://schemas.microsoft.com/office/word/2015/wordml/symex" xmlns:wpg="http://schemas.microsoft.com/office/word/2010/wordprocessingGroup" xmlns:wpi="http://schemas.microsoft.com/office/word/2010/wordprocessingInk" xmlns:wne="http://schemas.microsoft.com/office/word/2006/wordml" xmlns:wps="http://schemas.microsoft.com/office/word/2010/wordprocessingShape" mc:Ignorable="w14 w15 w16se w16cid w16 w16cex w16sdtdh wp14">
+  <w:sdt>
+    <w:sdtPr>
+      <w:id w:val="1023293508"/>
+      <w:docPartObj>
+        <w:docPartGallery w:val="Page Numbers (Bottom of Page)"/>
+        <w:docPartUnique/>
+      </w:docPartObj>
+    </w:sdtPr>
+    <w:sdtContent>
+      <w:p>
+        <w:pPr>
+          <w:pStyle w:val="Sidefod"/>
+          <w:jc w:val="right"/>
+        </w:pPr>
+        <w:r>
+          <w:fldChar w:fldCharType="begin"/>
+        </w:r>
+        <w:r>
+          <w:instrText>PAGE   \* MERGEFORMAT</w:instrText>
+        </w:r>
+        <w:r>
+          <w:fldChar w:fldCharType="separate"/>
+        </w:r>
+        <w:r>
+          <w:rPr>
+            <w:lang w:val="da-DK"/>
+          </w:rPr>
+          <w:t>2</w:t>
+        </w:r>
+        <w:r>
+          <w:fldChar w:fldCharType="end"/>
+        </w:r>
+      </w:p>
+    </w:sdtContent>
+  </w:sdt>
+  <w:p>
+    <w:pPr>
+      <w:pStyle w:val="Sidefod"/>
+    </w:pPr>
+  </w:p>
+</w:ftr>
+</file>
+
 <file path=word/footnotes.xml><?xml version="1.0" encoding="utf-8"?>
 <w:footnotes xmlns:wpc="http://schemas.microsoft.com/office/word/2010/wordprocessingCanvas" xmlns:cx="http://schemas.microsoft.com/office/drawing/2014/chartex" xmlns:cx1="http://schemas.microsoft.com/office/drawing/2015/9/8/chartex" xmlns:cx2="http://schemas.microsoft.com/office/drawing/2015/10/21/chartex" xmlns:cx3="http://schemas.microsoft.com/office/drawing/2016/5/9/chartex" xmlns:cx4="http://schemas.microsoft.com/office/drawing/2016/5/10/chartex" xmlns:cx5="http://schemas.microsoft.com/office/drawing/2016/5/11/chartex" xmlns:cx6="http://schemas.microsoft.com/office/drawing/2016/5/12/chartex" xmlns:cx7="http://schemas.microsoft.com/office/drawing/2016/5/13/chartex" xmlns:cx8="http://schemas.microsoft.com/office/drawing/2016/5/14/chartex" xmlns:mc="http://schemas.openxmlformats.org/markup-compatibility/2006" xmlns:aink="http://schemas.microsoft.com/office/drawing/2016/ink" xmlns:am3d="http://schemas.microsoft.com/office/drawing/2017/model3d" xmlns:o="urn:schemas-microsoft-com:office:office" xmlns:oel="http://schemas.microsoft.com/office/2019/extlst" xmlns:r="http://schemas.openxmlformats.org/officeDocument/2006/relationships" xmlns:m="http://schemas.openxmlformats.org/officeDocument/2006/math" xmlns:v="urn:schemas-microsoft-com:vml" xmlns:wp14="http://schemas.microsoft.com/office/word/2010/wordprocessingDrawing" xmlns:wp="http://schemas.openxmlformats.org/drawingml/2006/wordprocessingDrawing" xmlns:w10="urn:schemas-microsoft-com:office:word" xmlns:w="http://schemas.openxmlformats.org/wordprocessingml/2006/main" xmlns:w14="http://schemas.microsoft.com/office/word/2010/wordml" xmlns:w15="http://schemas.microsoft.com/office/word/2012/wordml" xmlns:w16cex="http://schemas.microsoft.com/office/word/2018/wordml/cex" xmlns:w16cid="http://schemas.microsoft.com/office/word/2016/wordml/cid" xmlns:w16="http://schemas.microsoft.com/office/word/2018/wordml" xmlns:w16sdtdh="http://schemas.microsoft.com/office/word/2020/wordml/sdtdatahash" xmlns:w16se="http://schemas.microsoft.com/office/word/2015/wordml/symex" xmlns:wpg="http://schemas.microsoft.com/office/word/2010/wordprocessingGroup" xmlns:wpi="http://schemas.microsoft.com/office/word/2010/wordprocessingInk" xmlns:wne="http://schemas.microsoft.com/office/word/2006/wordml" xmlns:wps="http://schemas.microsoft.com/office/word/2010/wordprocessingShape" mc:Ignorable="w14 w15 w16se w16cid w16 w16cex w16sdtdh wp14">
   <w:footnote w:type="separator" w:id="-1">
@@ -1166,7 +3292,7 @@
 <w:hdr xmlns:wpc="http://schemas.microsoft.com/office/word/2010/wordprocessingCanvas" xmlns:cx="http://schemas.microsoft.com/office/drawing/2014/chartex" xmlns:cx1="http://schemas.microsoft.com/office/drawing/2015/9/8/chartex" xmlns:cx2="http://schemas.microsoft.com/office/drawing/2015/10/21/chartex" xmlns:cx3="http://schemas.microsoft.com/office/drawing/2016/5/9/chartex" xmlns:cx4="http://schemas.microsoft.com/office/drawing/2016/5/10/chartex" xmlns:cx5="http://schemas.microsoft.com/office/drawing/2016/5/11/chartex" xmlns:cx6="http://schemas.microsoft.com/office/drawing/2016/5/12/chartex" xmlns:cx7="http://schemas.microsoft.com/office/drawing/2016/5/13/chartex" xmlns:cx8="http://schemas.microsoft.com/office/drawing/2016/5/14/chartex" xmlns:mc="http://schemas.openxmlformats.org/markup-compatibility/2006" xmlns:aink="http://schemas.microsoft.com/office/drawing/2016/ink" xmlns:am3d="http://schemas.microsoft.com/office/drawing/2017/model3d" xmlns:o="urn:schemas-microsoft-com:office:office" xmlns:oel="http://schemas.microsoft.com/office/2019/extlst" xmlns:r="http://schemas.openxmlformats.org/officeDocument/2006/relationships" xmlns:m="http://schemas.openxmlformats.org/officeDocument/2006/math" xmlns:v="urn:schemas-microsoft-com:vml" xmlns:wp14="http://schemas.microsoft.com/office/word/2010/wordprocessingDrawing" xmlns:wp="http://schemas.openxmlformats.org/drawingml/2006/wordprocessingDrawing" xmlns:w10="urn:schemas-microsoft-com:office:word" xmlns:w="http://schemas.openxmlformats.org/wordprocessingml/2006/main" xmlns:w14="http://schemas.microsoft.com/office/word/2010/wordml" xmlns:w15="http://schemas.microsoft.com/office/word/2012/wordml" xmlns:w16cex="http://schemas.microsoft.com/office/word/2018/wordml/cex" xmlns:w16cid="http://schemas.microsoft.com/office/word/2016/wordml/cid" xmlns:w16="http://schemas.microsoft.com/office/word/2018/wordml" xmlns:w16sdtdh="http://schemas.microsoft.com/office/word/2020/wordml/sdtdatahash" xmlns:w16se="http://schemas.microsoft.com/office/word/2015/wordml/symex" xmlns:wpg="http://schemas.microsoft.com/office/word/2010/wordprocessingGroup" xmlns:wpi="http://schemas.microsoft.com/office/word/2010/wordprocessingInk" xmlns:wne="http://schemas.microsoft.com/office/word/2006/wordml" xmlns:wps="http://schemas.microsoft.com/office/word/2010/wordprocessingShape" mc:Ignorable="w14 w15 w16se w16cid w16 w16cex w16sdtdh wp14">
   <w:p>
     <w:pPr>
-      <w:pStyle w:val="Header"/>
+      <w:pStyle w:val="Sidehoved"/>
       <w:rPr>
         <w:lang w:val="da-DK"/>
       </w:rPr>
@@ -1182,7 +3308,19 @@
         <w:lang w:val="da-DK"/>
       </w:rPr>
       <w:tab/>
-      <w:t>Prog B</w:t>
+      <w:t>Prog</w:t>
+    </w:r>
+    <w:r>
+      <w:rPr>
+        <w:lang w:val="da-DK"/>
+      </w:rPr>
+      <w:t>rammering</w:t>
+    </w:r>
+    <w:r>
+      <w:rPr>
+        <w:lang w:val="da-DK"/>
+      </w:rPr>
+      <w:t xml:space="preserve"> B</w:t>
     </w:r>
     <w:r>
       <w:rPr>
@@ -1204,7 +3342,7 @@
         <w:kern w:val="2"/>
         <w:sz w:val="22"/>
         <w:szCs w:val="22"/>
-        <w:lang w:val="en-DK" w:eastAsia="en-US" w:bidi="ar-SA"/>
+        <w:lang w:eastAsia="en-US" w:bidi="ar-SA"/>
         <w14:ligatures w14:val="standardContextual"/>
       </w:rPr>
     </w:rPrDefault>
@@ -1596,11 +3734,11 @@
     <w:name w:val="Normal"/>
     <w:qFormat/>
   </w:style>
-  <w:style w:type="paragraph" w:styleId="Heading1">
+  <w:style w:type="paragraph" w:styleId="Overskrift1">
     <w:name w:val="heading 1"/>
     <w:basedOn w:val="Normal"/>
     <w:next w:val="Normal"/>
-    <w:link w:val="Heading1Char"/>
+    <w:link w:val="Overskrift1Tegn"/>
     <w:uiPriority w:val="9"/>
     <w:qFormat/>
     <w:rsid w:val="009A432E"/>
@@ -1617,13 +3755,35 @@
       <w:szCs w:val="32"/>
     </w:rPr>
   </w:style>
-  <w:style w:type="character" w:default="1" w:styleId="DefaultParagraphFont">
+  <w:style w:type="paragraph" w:styleId="Overskrift2">
+    <w:name w:val="heading 2"/>
+    <w:basedOn w:val="Normal"/>
+    <w:next w:val="Normal"/>
+    <w:link w:val="Overskrift2Tegn"/>
+    <w:uiPriority w:val="9"/>
+    <w:unhideWhenUsed/>
+    <w:qFormat/>
+    <w:rsid w:val="009A22AD"/>
+    <w:pPr>
+      <w:keepNext/>
+      <w:keepLines/>
+      <w:spacing w:before="40" w:after="0"/>
+      <w:outlineLvl w:val="1"/>
+    </w:pPr>
+    <w:rPr>
+      <w:rFonts w:asciiTheme="majorHAnsi" w:eastAsiaTheme="majorEastAsia" w:hAnsiTheme="majorHAnsi" w:cstheme="majorBidi"/>
+      <w:color w:val="2F5496" w:themeColor="accent1" w:themeShade="BF"/>
+      <w:sz w:val="26"/>
+      <w:szCs w:val="26"/>
+    </w:rPr>
+  </w:style>
+  <w:style w:type="character" w:default="1" w:styleId="Standardskrifttypeiafsnit">
     <w:name w:val="Default Paragraph Font"/>
     <w:uiPriority w:val="1"/>
     <w:semiHidden/>
     <w:unhideWhenUsed/>
   </w:style>
-  <w:style w:type="table" w:default="1" w:styleId="TableNormal">
+  <w:style w:type="table" w:default="1" w:styleId="Tabel-Normal">
     <w:name w:val="Normal Table"/>
     <w:uiPriority w:val="99"/>
     <w:semiHidden/>
@@ -1638,16 +3798,16 @@
       </w:tblCellMar>
     </w:tblPr>
   </w:style>
-  <w:style w:type="numbering" w:default="1" w:styleId="NoList">
+  <w:style w:type="numbering" w:default="1" w:styleId="Ingenoversigt">
     <w:name w:val="No List"/>
     <w:uiPriority w:val="99"/>
     <w:semiHidden/>
     <w:unhideWhenUsed/>
   </w:style>
-  <w:style w:type="character" w:customStyle="1" w:styleId="Heading1Char">
-    <w:name w:val="Heading 1 Char"/>
-    <w:basedOn w:val="DefaultParagraphFont"/>
-    <w:link w:val="Heading1"/>
+  <w:style w:type="character" w:customStyle="1" w:styleId="Overskrift1Tegn">
+    <w:name w:val="Overskrift 1 Tegn"/>
+    <w:basedOn w:val="Standardskrifttypeiafsnit"/>
+    <w:link w:val="Overskrift1"/>
     <w:uiPriority w:val="9"/>
     <w:rsid w:val="009A432E"/>
     <w:rPr>
@@ -1657,9 +3817,9 @@
       <w:szCs w:val="32"/>
     </w:rPr>
   </w:style>
-  <w:style w:type="table" w:styleId="TableGrid">
+  <w:style w:type="table" w:styleId="Tabel-Gitter">
     <w:name w:val="Table Grid"/>
-    <w:basedOn w:val="TableNormal"/>
+    <w:basedOn w:val="Tabel-Normal"/>
     <w:uiPriority w:val="39"/>
     <w:rsid w:val="001635E2"/>
     <w:pPr>
@@ -1676,10 +3836,10 @@
       </w:tblBorders>
     </w:tblPr>
   </w:style>
-  <w:style w:type="paragraph" w:styleId="Header">
+  <w:style w:type="paragraph" w:styleId="Sidehoved">
     <w:name w:val="header"/>
     <w:basedOn w:val="Normal"/>
-    <w:link w:val="HeaderChar"/>
+    <w:link w:val="SidehovedTegn"/>
     <w:uiPriority w:val="99"/>
     <w:unhideWhenUsed/>
     <w:rsid w:val="00A413B3"/>
@@ -1691,17 +3851,17 @@
       <w:spacing w:after="0" w:line="240" w:lineRule="auto"/>
     </w:pPr>
   </w:style>
-  <w:style w:type="character" w:customStyle="1" w:styleId="HeaderChar">
-    <w:name w:val="Header Char"/>
-    <w:basedOn w:val="DefaultParagraphFont"/>
-    <w:link w:val="Header"/>
+  <w:style w:type="character" w:customStyle="1" w:styleId="SidehovedTegn">
+    <w:name w:val="Sidehoved Tegn"/>
+    <w:basedOn w:val="Standardskrifttypeiafsnit"/>
+    <w:link w:val="Sidehoved"/>
     <w:uiPriority w:val="99"/>
     <w:rsid w:val="00A413B3"/>
   </w:style>
-  <w:style w:type="paragraph" w:styleId="Footer">
+  <w:style w:type="paragraph" w:styleId="Sidefod">
     <w:name w:val="footer"/>
     <w:basedOn w:val="Normal"/>
-    <w:link w:val="FooterChar"/>
+    <w:link w:val="SidefodTegn"/>
     <w:uiPriority w:val="99"/>
     <w:unhideWhenUsed/>
     <w:rsid w:val="00A413B3"/>
@@ -1713,16 +3873,16 @@
       <w:spacing w:after="0" w:line="240" w:lineRule="auto"/>
     </w:pPr>
   </w:style>
-  <w:style w:type="character" w:customStyle="1" w:styleId="FooterChar">
-    <w:name w:val="Footer Char"/>
-    <w:basedOn w:val="DefaultParagraphFont"/>
-    <w:link w:val="Footer"/>
+  <w:style w:type="character" w:customStyle="1" w:styleId="SidefodTegn">
+    <w:name w:val="Sidefod Tegn"/>
+    <w:basedOn w:val="Standardskrifttypeiafsnit"/>
+    <w:link w:val="Sidefod"/>
     <w:uiPriority w:val="99"/>
     <w:rsid w:val="00A413B3"/>
   </w:style>
   <w:style w:type="character" w:styleId="Hyperlink">
     <w:name w:val="Hyperlink"/>
-    <w:basedOn w:val="DefaultParagraphFont"/>
+    <w:basedOn w:val="Standardskrifttypeiafsnit"/>
     <w:uiPriority w:val="99"/>
     <w:unhideWhenUsed/>
     <w:rsid w:val="003F0968"/>
@@ -1731,9 +3891,9 @@
       <w:u w:val="single"/>
     </w:rPr>
   </w:style>
-  <w:style w:type="character" w:styleId="UnresolvedMention">
+  <w:style w:type="character" w:styleId="Ulstomtale">
     <w:name w:val="Unresolved Mention"/>
-    <w:basedOn w:val="DefaultParagraphFont"/>
+    <w:basedOn w:val="Standardskrifttypeiafsnit"/>
     <w:uiPriority w:val="99"/>
     <w:semiHidden/>
     <w:unhideWhenUsed/>
@@ -1741,6 +3901,92 @@
     <w:rPr>
       <w:color w:val="605E5C"/>
       <w:shd w:val="clear" w:color="auto" w:fill="E1DFDD"/>
+    </w:rPr>
+  </w:style>
+  <w:style w:type="character" w:styleId="BesgtLink">
+    <w:name w:val="FollowedHyperlink"/>
+    <w:basedOn w:val="Standardskrifttypeiafsnit"/>
+    <w:uiPriority w:val="99"/>
+    <w:semiHidden/>
+    <w:unhideWhenUsed/>
+    <w:rsid w:val="0090041F"/>
+    <w:rPr>
+      <w:color w:val="954F72" w:themeColor="followedHyperlink"/>
+      <w:u w:val="single"/>
+    </w:rPr>
+  </w:style>
+  <w:style w:type="paragraph" w:styleId="Overskrift">
+    <w:name w:val="TOC Heading"/>
+    <w:basedOn w:val="Overskrift1"/>
+    <w:next w:val="Normal"/>
+    <w:uiPriority w:val="39"/>
+    <w:unhideWhenUsed/>
+    <w:qFormat/>
+    <w:rsid w:val="009A22AD"/>
+    <w:pPr>
+      <w:outlineLvl w:val="9"/>
+    </w:pPr>
+    <w:rPr>
+      <w:kern w:val="0"/>
+      <w:lang w:val="en-US"/>
+      <w14:ligatures w14:val="none"/>
+    </w:rPr>
+  </w:style>
+  <w:style w:type="paragraph" w:styleId="Indholdsfortegnelse1">
+    <w:name w:val="toc 1"/>
+    <w:basedOn w:val="Normal"/>
+    <w:next w:val="Normal"/>
+    <w:autoRedefine/>
+    <w:uiPriority w:val="39"/>
+    <w:unhideWhenUsed/>
+    <w:rsid w:val="009A22AD"/>
+    <w:pPr>
+      <w:spacing w:after="100"/>
+    </w:pPr>
+  </w:style>
+  <w:style w:type="character" w:customStyle="1" w:styleId="Overskrift2Tegn">
+    <w:name w:val="Overskrift 2 Tegn"/>
+    <w:basedOn w:val="Standardskrifttypeiafsnit"/>
+    <w:link w:val="Overskrift2"/>
+    <w:uiPriority w:val="9"/>
+    <w:rsid w:val="009A22AD"/>
+    <w:rPr>
+      <w:rFonts w:asciiTheme="majorHAnsi" w:eastAsiaTheme="majorEastAsia" w:hAnsiTheme="majorHAnsi" w:cstheme="majorBidi"/>
+      <w:color w:val="2F5496" w:themeColor="accent1" w:themeShade="BF"/>
+      <w:sz w:val="26"/>
+      <w:szCs w:val="26"/>
+    </w:rPr>
+  </w:style>
+  <w:style w:type="paragraph" w:styleId="Indholdsfortegnelse2">
+    <w:name w:val="toc 2"/>
+    <w:basedOn w:val="Normal"/>
+    <w:next w:val="Normal"/>
+    <w:autoRedefine/>
+    <w:uiPriority w:val="39"/>
+    <w:unhideWhenUsed/>
+    <w:rsid w:val="00A25880"/>
+    <w:pPr>
+      <w:spacing w:after="100"/>
+      <w:ind w:left="220"/>
+    </w:pPr>
+  </w:style>
+  <w:style w:type="paragraph" w:styleId="Billedtekst">
+    <w:name w:val="caption"/>
+    <w:basedOn w:val="Normal"/>
+    <w:next w:val="Normal"/>
+    <w:uiPriority w:val="35"/>
+    <w:unhideWhenUsed/>
+    <w:qFormat/>
+    <w:rsid w:val="008E3FBB"/>
+    <w:pPr>
+      <w:spacing w:after="200" w:line="240" w:lineRule="auto"/>
+    </w:pPr>
+    <w:rPr>
+      <w:i/>
+      <w:iCs/>
+      <w:color w:val="44546A" w:themeColor="text2"/>
+      <w:sz w:val="18"/>
+      <w:szCs w:val="18"/>
     </w:rPr>
   </w:style>
 </w:styles>
@@ -2041,6 +4287,18 @@
 </a:theme>
 </file>
 
+<file path=customXml/item1.xml><?xml version="1.0" encoding="utf-8"?>
+<b:Sources xmlns:b="http://schemas.openxmlformats.org/officeDocument/2006/bibliography" xmlns="http://schemas.openxmlformats.org/officeDocument/2006/bibliography" SelectedStyle="\APASixthEditionOfficeOnline.xsl" StyleName="APA" Version="6"/>
+</file>
+
+<file path=customXml/itemProps1.xml><?xml version="1.0" encoding="utf-8"?>
+<ds:datastoreItem xmlns:ds="http://schemas.openxmlformats.org/officeDocument/2006/customXml" ds:itemID="{7325BC0D-BBAB-4684-A020-F90A2096062D}">
+  <ds:schemaRefs>
+    <ds:schemaRef ds:uri="http://schemas.openxmlformats.org/officeDocument/2006/bibliography"/>
+  </ds:schemaRefs>
+</ds:datastoreItem>
+</file>
+
 <file path=docMetadata/LabelInfo.xml><?xml version="1.0" encoding="utf-8"?>
 <clbl:labelList xmlns:clbl="http://schemas.microsoft.com/office/2020/mipLabelMetadata">
   <clbl:label id="{1b29427a-4ed3-4f0e-a3ff-ced1342f64ac}" enabled="0" method="" siteId="{1b29427a-4ed3-4f0e-a3ff-ced1342f64ac}" removed="1"/>

</xml_diff>